<commit_message>
update 30 Avr 2019
</commit_message>
<xml_diff>
--- a/CV.docx
+++ b/CV.docx
@@ -1,6 +1,6 @@
 
 <file path=word/document.xml><?xml version="1.0" encoding="utf-8"?>
-<w:document xmlns:wpc="http://schemas.microsoft.com/office/word/2010/wordprocessingCanvas" xmlns:cx="http://schemas.microsoft.com/office/drawing/2014/chartex" xmlns:cx1="http://schemas.microsoft.com/office/drawing/2015/9/8/chartex" xmlns:cx2="http://schemas.microsoft.com/office/drawing/2015/10/21/chartex" xmlns:cx3="http://schemas.microsoft.com/office/drawing/2016/5/9/chartex" xmlns:cx4="http://schemas.microsoft.com/office/drawing/2016/5/10/chartex" xmlns:cx5="http://schemas.microsoft.com/office/drawing/2016/5/11/chartex" xmlns:cx6="http://schemas.microsoft.com/office/drawing/2016/5/12/chartex" xmlns:cx7="http://schemas.microsoft.com/office/drawing/2016/5/13/chartex" xmlns:cx8="http://schemas.microsoft.com/office/drawing/2016/5/14/chartex" xmlns:mc="http://schemas.openxmlformats.org/markup-compatibility/2006" xmlns:aink="http://schemas.microsoft.com/office/drawing/2016/ink" xmlns:am3d="http://schemas.microsoft.com/office/drawing/2017/model3d" xmlns:o="urn:schemas-microsoft-com:office:office" xmlns:r="http://schemas.openxmlformats.org/officeDocument/2006/relationships" xmlns:m="http://schemas.openxmlformats.org/officeDocument/2006/math" xmlns:v="urn:schemas-microsoft-com:vml" xmlns:wp14="http://schemas.microsoft.com/office/word/2010/wordprocessingDrawing" xmlns:wp="http://schemas.openxmlformats.org/drawingml/2006/wordprocessingDrawing" xmlns:w10="urn:schemas-microsoft-com:office:word" xmlns:w="http://schemas.openxmlformats.org/wordprocessingml/2006/main" xmlns:w14="http://schemas.microsoft.com/office/word/2010/wordml" xmlns:w15="http://schemas.microsoft.com/office/word/2012/wordml" xmlns:w16cid="http://schemas.microsoft.com/office/word/2016/wordml/cid" xmlns:w16se="http://schemas.microsoft.com/office/word/2015/wordml/symex" xmlns:wpg="http://schemas.microsoft.com/office/word/2010/wordprocessingGroup" xmlns:wpi="http://schemas.microsoft.com/office/word/2010/wordprocessingInk" xmlns:wne="http://schemas.microsoft.com/office/word/2006/wordml" xmlns:wps="http://schemas.microsoft.com/office/word/2010/wordprocessingShape" mc:Ignorable="w14 w15 w16se w16cid wp14">
+<w:document xmlns:wpc="http://schemas.microsoft.com/office/word/2010/wordprocessingCanvas" xmlns:mc="http://schemas.openxmlformats.org/markup-compatibility/2006" xmlns:o="urn:schemas-microsoft-com:office:office" xmlns:r="http://schemas.openxmlformats.org/officeDocument/2006/relationships" xmlns:m="http://schemas.openxmlformats.org/officeDocument/2006/math" xmlns:v="urn:schemas-microsoft-com:vml" xmlns:wp14="http://schemas.microsoft.com/office/word/2010/wordprocessingDrawing" xmlns:wp="http://schemas.openxmlformats.org/drawingml/2006/wordprocessingDrawing" xmlns:w10="urn:schemas-microsoft-com:office:word" xmlns:w="http://schemas.openxmlformats.org/wordprocessingml/2006/main" xmlns:w14="http://schemas.microsoft.com/office/word/2010/wordml" xmlns:w15="http://schemas.microsoft.com/office/word/2012/wordml" xmlns:wpg="http://schemas.microsoft.com/office/word/2010/wordprocessingGroup" xmlns:wpi="http://schemas.microsoft.com/office/word/2010/wordprocessingInk" xmlns:wne="http://schemas.microsoft.com/office/word/2006/wordml" xmlns:wps="http://schemas.microsoft.com/office/word/2010/wordprocessingShape" mc:Ignorable="w14 w15 wp14">
   <w:body>
     <w:p>
       <w:r>
@@ -216,7 +216,7 @@
                             <w:hyperlink r:id="rId6" w:history="1">
                               <w:r>
                                 <w:rPr>
-                                  <w:rStyle w:val="Hyperlink"/>
+                                  <w:rStyle w:val="Lienhypertexte"/>
                                   <w:rFonts w:ascii="Arial" w:hAnsi="Arial" w:cs="Arial"/>
                                   <w:bCs/>
                                   <w:sz w:val="20"/>
@@ -254,7 +254,7 @@
               </wp:anchor>
             </w:drawing>
           </mc:Choice>
-          <mc:Fallback>
+          <mc:Fallback xmlns:w16se="http://schemas.microsoft.com/office/word/2015/wordml/symex" xmlns:w16cid="http://schemas.microsoft.com/office/word/2016/wordml/cid" xmlns:am3d="http://schemas.microsoft.com/office/drawing/2017/model3d" xmlns:aink="http://schemas.microsoft.com/office/drawing/2016/ink" xmlns:cx8="http://schemas.microsoft.com/office/drawing/2016/5/14/chartex" xmlns:cx7="http://schemas.microsoft.com/office/drawing/2016/5/13/chartex" xmlns:cx6="http://schemas.microsoft.com/office/drawing/2016/5/12/chartex" xmlns:cx5="http://schemas.microsoft.com/office/drawing/2016/5/11/chartex" xmlns:cx4="http://schemas.microsoft.com/office/drawing/2016/5/10/chartex" xmlns:cx3="http://schemas.microsoft.com/office/drawing/2016/5/9/chartex" xmlns:cx2="http://schemas.microsoft.com/office/drawing/2015/10/21/chartex" xmlns:cx1="http://schemas.microsoft.com/office/drawing/2015/9/8/chartex" xmlns:cx="http://schemas.microsoft.com/office/drawing/2014/chartex">
             <w:pict>
               <v:shapetype w14:anchorId="4DA9C418" id="_x0000_t202" coordsize="21600,21600" o:spt="202" path="m,l,21600r21600,l21600,xe">
                 <v:stroke joinstyle="miter"/>
@@ -521,7 +521,7 @@
               </wp:anchor>
             </w:drawing>
           </mc:Choice>
-          <mc:Fallback>
+          <mc:Fallback xmlns:w16se="http://schemas.microsoft.com/office/word/2015/wordml/symex" xmlns:w16cid="http://schemas.microsoft.com/office/word/2016/wordml/cid" xmlns:am3d="http://schemas.microsoft.com/office/drawing/2017/model3d" xmlns:aink="http://schemas.microsoft.com/office/drawing/2016/ink" xmlns:cx8="http://schemas.microsoft.com/office/drawing/2016/5/14/chartex" xmlns:cx7="http://schemas.microsoft.com/office/drawing/2016/5/13/chartex" xmlns:cx6="http://schemas.microsoft.com/office/drawing/2016/5/12/chartex" xmlns:cx5="http://schemas.microsoft.com/office/drawing/2016/5/11/chartex" xmlns:cx4="http://schemas.microsoft.com/office/drawing/2016/5/10/chartex" xmlns:cx3="http://schemas.microsoft.com/office/drawing/2016/5/9/chartex" xmlns:cx2="http://schemas.microsoft.com/office/drawing/2015/10/21/chartex" xmlns:cx1="http://schemas.microsoft.com/office/drawing/2015/9/8/chartex" xmlns:cx="http://schemas.microsoft.com/office/drawing/2014/chartex">
             <w:pict>
               <v:shape w14:anchorId="6D5709FF" id="Zone de texte 9" o:spid="_x0000_s1027" type="#_x0000_t202" style="position:absolute;margin-left:445.55pt;margin-top:-17.25pt;width:78.15pt;height:86.7pt;z-index:251667456;visibility:visible;mso-wrap-style:none;mso-width-percent:0;mso-height-percent:0;mso-wrap-distance-left:9pt;mso-wrap-distance-top:0;mso-wrap-distance-right:9pt;mso-wrap-distance-bottom:0;mso-position-horizontal:absolute;mso-position-horizontal-relative:text;mso-position-vertical:absolute;mso-position-vertical-relative:text;mso-width-percent:0;mso-height-percent:0;mso-width-relative:page;mso-height-relative:page;v-text-anchor:top" o:gfxdata="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" stroked="f">
                 <v:textbox style="mso-fit-shape-to-text:t">
@@ -537,6 +537,9 @@
             </w:pict>
           </mc:Fallback>
         </mc:AlternateContent>
+      </w:r>
+      <w:r>
+        <w:tab/>
       </w:r>
     </w:p>
     <w:p>
@@ -638,7 +641,7 @@
               </wp:anchor>
             </w:drawing>
           </mc:Choice>
-          <mc:Fallback>
+          <mc:Fallback xmlns:w16se="http://schemas.microsoft.com/office/word/2015/wordml/symex" xmlns:w16cid="http://schemas.microsoft.com/office/word/2016/wordml/cid" xmlns:am3d="http://schemas.microsoft.com/office/drawing/2017/model3d" xmlns:aink="http://schemas.microsoft.com/office/drawing/2016/ink" xmlns:cx8="http://schemas.microsoft.com/office/drawing/2016/5/14/chartex" xmlns:cx7="http://schemas.microsoft.com/office/drawing/2016/5/13/chartex" xmlns:cx6="http://schemas.microsoft.com/office/drawing/2016/5/12/chartex" xmlns:cx5="http://schemas.microsoft.com/office/drawing/2016/5/11/chartex" xmlns:cx4="http://schemas.microsoft.com/office/drawing/2016/5/10/chartex" xmlns:cx3="http://schemas.microsoft.com/office/drawing/2016/5/9/chartex" xmlns:cx2="http://schemas.microsoft.com/office/drawing/2015/10/21/chartex" xmlns:cx1="http://schemas.microsoft.com/office/drawing/2015/9/8/chartex" xmlns:cx="http://schemas.microsoft.com/office/drawing/2014/chartex">
             <w:pict>
               <v:shape w14:anchorId="68A9FA25" id="Zone de texte 10" o:spid="_x0000_s1028" type="#_x0000_t202" style="position:absolute;margin-left:105pt;margin-top:.45pt;width:362.25pt;height:27pt;z-index:251660288;visibility:visible;mso-wrap-style:square;mso-width-percent:0;mso-height-percent:0;mso-wrap-distance-left:9pt;mso-wrap-distance-top:0;mso-wrap-distance-right:9pt;mso-wrap-distance-bottom:0;mso-position-horizontal:absolute;mso-position-horizontal-relative:text;mso-position-vertical:absolute;mso-position-vertical-relative:text;mso-width-percent:0;mso-height-percent:0;mso-width-relative:page;mso-height-relative:page;v-text-anchor:top" o:gfxdata="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" stroked="f">
                 <v:textbox>
@@ -888,7 +891,7 @@
                           </w:p>
                           <w:p>
                             <w:pPr>
-                              <w:pStyle w:val="ListParagraph"/>
+                              <w:pStyle w:val="Paragraphedeliste"/>
                               <w:rPr>
                                 <w:rFonts w:ascii="Arial" w:hAnsi="Arial" w:cs="Arial"/>
                                 <w:bCs/>
@@ -961,7 +964,7 @@
                           </w:p>
                           <w:p>
                             <w:pPr>
-                              <w:pStyle w:val="ListParagraph"/>
+                              <w:pStyle w:val="Paragraphedeliste"/>
                               <w:rPr>
                                 <w:rFonts w:ascii="Arial" w:hAnsi="Arial" w:cs="Arial"/>
                                 <w:bCs/>
@@ -1165,7 +1168,7 @@
                           </w:p>
                           <w:p>
                             <w:pPr>
-                              <w:pStyle w:val="BodyText"/>
+                              <w:pStyle w:val="Corpsdetexte"/>
                               <w:rPr>
                                 <w:rFonts w:ascii="Arial" w:hAnsi="Arial" w:cs="Arial"/>
                               </w:rPr>
@@ -1197,7 +1200,11 @@
           </mc:Choice>
           <mc:Fallback>
             <w:pict>
-              <v:shape w14:anchorId="5E32E6A9" id="Zone de texte 11" o:spid="_x0000_s1029" type="#_x0000_t202" style="position:absolute;margin-left:364.3pt;margin-top:.45pt;width:415.5pt;height:141pt;z-index:251662336;visibility:visible;mso-wrap-style:square;mso-width-percent:0;mso-height-percent:0;mso-wrap-distance-left:9pt;mso-wrap-distance-top:0;mso-wrap-distance-right:9pt;mso-wrap-distance-bottom:0;mso-position-horizontal:right;mso-position-horizontal-relative:margin;mso-position-vertical:absolute;mso-position-vertical-relative:text;mso-width-percent:0;mso-height-percent:0;mso-width-relative:page;mso-height-relative:page;v-text-anchor:top" o:gfxdata="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" stroked="f">
+              <v:shapetype w14:anchorId="5E32E6A9" id="_x0000_t202" coordsize="21600,21600" o:spt="202" path="m,l,21600r21600,l21600,xe">
+                <v:stroke joinstyle="miter"/>
+                <v:path gradientshapeok="t" o:connecttype="rect"/>
+              </v:shapetype>
+              <v:shape id="Zone de texte 11" o:spid="_x0000_s1029" type="#_x0000_t202" style="position:absolute;margin-left:364.3pt;margin-top:.45pt;width:415.5pt;height:141pt;z-index:251662336;visibility:visible;mso-wrap-style:square;mso-width-percent:0;mso-height-percent:0;mso-wrap-distance-left:9pt;mso-wrap-distance-top:0;mso-wrap-distance-right:9pt;mso-wrap-distance-bottom:0;mso-position-horizontal:right;mso-position-horizontal-relative:margin;mso-position-vertical:absolute;mso-position-vertical-relative:text;mso-width-percent:0;mso-height-percent:0;mso-width-relative:page;mso-height-relative:page;v-text-anchor:top" o:gfxdata="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" stroked="f">
                 <v:textbox>
                   <w:txbxContent>
                     <w:p>
@@ -1351,7 +1358,7 @@
                     </w:p>
                     <w:p>
                       <w:pPr>
-                        <w:pStyle w:val="ListParagraph"/>
+                        <w:pStyle w:val="Paragraphedeliste"/>
                         <w:rPr>
                           <w:rFonts w:ascii="Arial" w:hAnsi="Arial" w:cs="Arial"/>
                           <w:bCs/>
@@ -1424,7 +1431,7 @@
                     </w:p>
                     <w:p>
                       <w:pPr>
-                        <w:pStyle w:val="ListParagraph"/>
+                        <w:pStyle w:val="Paragraphedeliste"/>
                         <w:rPr>
                           <w:rFonts w:ascii="Arial" w:hAnsi="Arial" w:cs="Arial"/>
                           <w:bCs/>
@@ -1628,7 +1635,7 @@
                     </w:p>
                     <w:p>
                       <w:pPr>
-                        <w:pStyle w:val="BodyText"/>
+                        <w:pStyle w:val="Corpsdetexte"/>
                         <w:rPr>
                           <w:rFonts w:ascii="Arial" w:hAnsi="Arial" w:cs="Arial"/>
                         </w:rPr>
@@ -1763,7 +1770,7 @@
               </wp:anchor>
             </w:drawing>
           </mc:Choice>
-          <mc:Fallback>
+          <mc:Fallback xmlns:w16se="http://schemas.microsoft.com/office/word/2015/wordml/symex" xmlns:w16cid="http://schemas.microsoft.com/office/word/2016/wordml/cid" xmlns:am3d="http://schemas.microsoft.com/office/drawing/2017/model3d" xmlns:aink="http://schemas.microsoft.com/office/drawing/2016/ink" xmlns:cx8="http://schemas.microsoft.com/office/drawing/2016/5/14/chartex" xmlns:cx7="http://schemas.microsoft.com/office/drawing/2016/5/13/chartex" xmlns:cx6="http://schemas.microsoft.com/office/drawing/2016/5/12/chartex" xmlns:cx5="http://schemas.microsoft.com/office/drawing/2016/5/11/chartex" xmlns:cx4="http://schemas.microsoft.com/office/drawing/2016/5/10/chartex" xmlns:cx3="http://schemas.microsoft.com/office/drawing/2016/5/9/chartex" xmlns:cx2="http://schemas.microsoft.com/office/drawing/2015/10/21/chartex" xmlns:cx1="http://schemas.microsoft.com/office/drawing/2015/9/8/chartex" xmlns:cx="http://schemas.microsoft.com/office/drawing/2014/chartex">
             <w:pict>
               <v:shape w14:anchorId="499FB95A" id="Zone de texte 7" o:spid="_x0000_s1030" type="#_x0000_t202" style="position:absolute;margin-left:0;margin-top:10.25pt;width:279pt;height:29.35pt;z-index:251661312;visibility:visible;mso-wrap-style:square;mso-width-percent:0;mso-height-percent:0;mso-wrap-distance-left:9pt;mso-wrap-distance-top:0;mso-wrap-distance-right:9pt;mso-wrap-distance-bottom:0;mso-position-horizontal:absolute;mso-position-horizontal-relative:text;mso-position-vertical:absolute;mso-position-vertical-relative:text;mso-width-percent:0;mso-height-percent:0;mso-width-relative:page;mso-height-relative:page;v-text-anchor:top" o:gfxdata="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" stroked="f">
                 <v:textbox>
@@ -1819,8 +1826,6 @@
     <w:p/>
     <w:p/>
     <w:p/>
-    <w:p/>
-    <w:p/>
     <w:p>
       <w:pPr>
         <w:rPr>
@@ -1932,8 +1937,6 @@
         </w:rPr>
         <w:t>e</w:t>
       </w:r>
-      <w:bookmarkStart w:id="0" w:name="_GoBack"/>
-      <w:bookmarkEnd w:id="0"/>
       <w:r>
         <w:rPr>
           <w:rFonts w:ascii="Arial" w:hAnsi="Arial" w:cs="Arial"/>
@@ -2036,6 +2039,55 @@
           <w:szCs w:val="20"/>
           <w:lang w:val="en-US"/>
         </w:rPr>
+        <w:t xml:space="preserve">, </w:t>
+      </w:r>
+      <w:proofErr w:type="spellStart"/>
+      <w:r>
+        <w:rPr>
+          <w:rFonts w:ascii="Arial" w:hAnsi="Arial" w:cs="Arial"/>
+          <w:sz w:val="20"/>
+          <w:szCs w:val="20"/>
+          <w:lang w:val="en-US"/>
+        </w:rPr>
+        <w:t>Qt</w:t>
+      </w:r>
+      <w:proofErr w:type="spellEnd"/>
+      <w:r>
+        <w:rPr>
+          <w:rFonts w:ascii="Arial" w:hAnsi="Arial" w:cs="Arial"/>
+          <w:sz w:val="20"/>
+          <w:szCs w:val="20"/>
+          <w:lang w:val="en-US"/>
+        </w:rPr>
+        <w:t xml:space="preserve">, OpenSSL, </w:t>
+      </w:r>
+      <w:proofErr w:type="spellStart"/>
+      <w:r>
+        <w:rPr>
+          <w:rFonts w:ascii="Arial" w:hAnsi="Arial" w:cs="Arial"/>
+          <w:sz w:val="20"/>
+          <w:szCs w:val="20"/>
+          <w:lang w:val="en-US"/>
+        </w:rPr>
+        <w:t>mbed</w:t>
+      </w:r>
+      <w:proofErr w:type="spellEnd"/>
+      <w:r>
+        <w:rPr>
+          <w:rFonts w:ascii="Arial" w:hAnsi="Arial" w:cs="Arial"/>
+          <w:sz w:val="20"/>
+          <w:szCs w:val="20"/>
+          <w:lang w:val="en-US"/>
+        </w:rPr>
+        <w:t xml:space="preserve"> TLS</w:t>
+      </w:r>
+      <w:r>
+        <w:rPr>
+          <w:rFonts w:ascii="Arial" w:hAnsi="Arial" w:cs="Arial"/>
+          <w:sz w:val="20"/>
+          <w:szCs w:val="20"/>
+          <w:lang w:val="en-US"/>
+        </w:rPr>
         <w:t>.</w:t>
       </w:r>
     </w:p>
@@ -2052,66 +2104,15 @@
           <w:rFonts w:ascii="Arial" w:hAnsi="Arial" w:cs="Arial"/>
           <w:sz w:val="20"/>
           <w:szCs w:val="20"/>
-          <w:lang w:val="en-US"/>
-        </w:rPr>
-      </w:pPr>
-      <w:r>
-        <w:rPr>
-          <w:rFonts w:ascii="Arial" w:hAnsi="Arial" w:cs="Arial"/>
-          <w:sz w:val="20"/>
-          <w:szCs w:val="20"/>
-          <w:lang w:val="en-US"/>
-        </w:rPr>
-        <w:t>Python (</w:t>
-      </w:r>
-      <w:proofErr w:type="spellStart"/>
-      <w:r>
-        <w:rPr>
-          <w:rFonts w:ascii="Arial" w:hAnsi="Arial" w:cs="Arial"/>
-          <w:sz w:val="20"/>
-          <w:szCs w:val="20"/>
-          <w:lang w:val="en-US"/>
-        </w:rPr>
-        <w:t>Pycharm</w:t>
-      </w:r>
-      <w:proofErr w:type="spellEnd"/>
-      <w:r>
-        <w:rPr>
-          <w:rFonts w:ascii="Arial" w:hAnsi="Arial" w:cs="Arial"/>
-          <w:sz w:val="20"/>
-          <w:szCs w:val="20"/>
-          <w:lang w:val="en-US"/>
-        </w:rPr>
-        <w:t xml:space="preserve">, </w:t>
-      </w:r>
-      <w:proofErr w:type="spellStart"/>
-      <w:r>
-        <w:rPr>
-          <w:rFonts w:ascii="Arial" w:hAnsi="Arial" w:cs="Arial"/>
-          <w:sz w:val="20"/>
-          <w:szCs w:val="20"/>
-          <w:lang w:val="en-US"/>
-        </w:rPr>
-        <w:t>virtualenv</w:t>
-      </w:r>
-      <w:proofErr w:type="spellEnd"/>
-      <w:r>
-        <w:rPr>
-          <w:rFonts w:ascii="Arial" w:hAnsi="Arial" w:cs="Arial"/>
-          <w:sz w:val="20"/>
-          <w:szCs w:val="20"/>
-          <w:lang w:val="en-US"/>
-        </w:rPr>
-        <w:t>, wheel package</w:t>
-      </w:r>
-      <w:r>
-        <w:rPr>
-          <w:rFonts w:ascii="Arial" w:hAnsi="Arial" w:cs="Arial"/>
-          <w:sz w:val="20"/>
-          <w:szCs w:val="20"/>
-          <w:lang w:val="en-US"/>
-        </w:rPr>
-        <w:t>).</w:t>
+        </w:rPr>
+      </w:pPr>
+      <w:r>
+        <w:rPr>
+          <w:rFonts w:ascii="Arial" w:hAnsi="Arial" w:cs="Arial"/>
+          <w:sz w:val="20"/>
+          <w:szCs w:val="20"/>
+        </w:rPr>
+        <w:t>Cryptologie (Authentification, intégrité, chiffrement symétrique et asymétrique)</w:t>
       </w:r>
     </w:p>
     <w:p>
@@ -2127,223 +2128,86 @@
           <w:rFonts w:ascii="Arial" w:hAnsi="Arial" w:cs="Arial"/>
           <w:sz w:val="20"/>
           <w:szCs w:val="20"/>
-        </w:rPr>
-      </w:pPr>
-      <w:r>
-        <w:rPr>
-          <w:rFonts w:ascii="Arial" w:hAnsi="Arial" w:cs="Arial"/>
-          <w:sz w:val="20"/>
-          <w:szCs w:val="20"/>
-        </w:rPr>
-        <w:t>Docker, VMWare</w:t>
-      </w:r>
-      <w:r>
-        <w:rPr>
-          <w:rFonts w:ascii="Arial" w:hAnsi="Arial" w:cs="Arial"/>
-          <w:sz w:val="20"/>
-          <w:szCs w:val="20"/>
-        </w:rPr>
-        <w:t>, Jenkins</w:t>
-      </w:r>
-      <w:r>
-        <w:rPr>
-          <w:rFonts w:ascii="Arial" w:hAnsi="Arial" w:cs="Arial"/>
-          <w:sz w:val="20"/>
-          <w:szCs w:val="20"/>
-        </w:rPr>
-        <w:t>.</w:t>
-      </w:r>
-    </w:p>
-    <w:p>
-      <w:pPr>
-        <w:suppressAutoHyphens/>
-        <w:autoSpaceDE w:val="0"/>
-        <w:rPr>
-          <w:rFonts w:ascii="Arial" w:hAnsi="Arial" w:cs="Arial"/>
-          <w:b/>
-          <w:bCs/>
-          <w:sz w:val="22"/>
-          <w:szCs w:val="22"/>
           <w:lang w:val="en-US"/>
         </w:rPr>
       </w:pPr>
-    </w:p>
-    <w:p>
-      <w:pPr>
-        <w:suppressAutoHyphens/>
-        <w:autoSpaceDE w:val="0"/>
-        <w:rPr>
-          <w:rFonts w:ascii="Arial" w:hAnsi="Arial" w:cs="Arial"/>
-          <w:b/>
-          <w:bCs/>
-          <w:sz w:val="22"/>
-          <w:szCs w:val="22"/>
-        </w:rPr>
-      </w:pPr>
-      <w:r>
-        <w:rPr>
-          <w:rFonts w:ascii="Arial" w:hAnsi="Arial" w:cs="Arial"/>
-          <w:b/>
-          <w:bCs/>
-          <w:sz w:val="22"/>
-          <w:szCs w:val="22"/>
-          <w:highlight w:val="lightGray"/>
-        </w:rPr>
-        <w:t xml:space="preserve">Ingénieur développeur C++ - Quod </w:t>
-      </w:r>
-      <w:proofErr w:type="gramStart"/>
-      <w:r>
-        <w:rPr>
-          <w:rFonts w:ascii="Arial" w:hAnsi="Arial" w:cs="Arial"/>
-          <w:b/>
-          <w:bCs/>
-          <w:sz w:val="22"/>
-          <w:szCs w:val="22"/>
-          <w:highlight w:val="lightGray"/>
-        </w:rPr>
-        <w:t>Financial:</w:t>
-      </w:r>
-      <w:proofErr w:type="gramEnd"/>
-      <w:r>
-        <w:rPr>
-          <w:rFonts w:ascii="Arial" w:hAnsi="Arial" w:cs="Arial"/>
-          <w:b/>
-          <w:bCs/>
-          <w:sz w:val="22"/>
-          <w:szCs w:val="22"/>
-          <w:highlight w:val="lightGray"/>
-        </w:rPr>
-        <w:t xml:space="preserve"> May 2018 – </w:t>
+      <w:r>
+        <w:rPr>
+          <w:rFonts w:ascii="Arial" w:hAnsi="Arial" w:cs="Arial"/>
+          <w:sz w:val="20"/>
+          <w:szCs w:val="20"/>
+          <w:lang w:val="en-US"/>
+        </w:rPr>
+        <w:t>Python (</w:t>
       </w:r>
       <w:proofErr w:type="spellStart"/>
       <w:r>
         <w:rPr>
           <w:rFonts w:ascii="Arial" w:hAnsi="Arial" w:cs="Arial"/>
-          <w:b/>
-          <w:bCs/>
-          <w:sz w:val="22"/>
-          <w:szCs w:val="22"/>
-          <w:highlight w:val="lightGray"/>
-        </w:rPr>
-        <w:t>September</w:t>
+          <w:sz w:val="20"/>
+          <w:szCs w:val="20"/>
+          <w:lang w:val="en-US"/>
+        </w:rPr>
+        <w:t>Pycharm</w:t>
       </w:r>
       <w:proofErr w:type="spellEnd"/>
       <w:r>
         <w:rPr>
           <w:rFonts w:ascii="Arial" w:hAnsi="Arial" w:cs="Arial"/>
-          <w:b/>
-          <w:bCs/>
-          <w:sz w:val="22"/>
-          <w:szCs w:val="22"/>
-          <w:highlight w:val="lightGray"/>
-        </w:rPr>
-        <w:t xml:space="preserve"> 2018</w:t>
-      </w:r>
-    </w:p>
-    <w:p>
-      <w:pPr>
-        <w:suppressAutoHyphens/>
-        <w:autoSpaceDE w:val="0"/>
-        <w:ind w:left="567" w:hanging="141"/>
-        <w:rPr>
-          <w:rFonts w:ascii="Arial" w:hAnsi="Arial" w:cs="Arial"/>
-          <w:bCs/>
-          <w:sz w:val="22"/>
-          <w:szCs w:val="22"/>
-        </w:rPr>
-      </w:pPr>
-      <w:r>
-        <w:rPr>
-          <w:rFonts w:ascii="Arial" w:hAnsi="Arial" w:cs="Arial"/>
-          <w:bCs/>
-          <w:sz w:val="22"/>
-          <w:szCs w:val="22"/>
-        </w:rPr>
-        <w:t>C++</w:t>
-      </w:r>
-      <w:r>
-        <w:rPr>
-          <w:rFonts w:ascii="Arial" w:hAnsi="Arial" w:cs="Arial"/>
-          <w:b/>
-          <w:bCs/>
-          <w:sz w:val="22"/>
-          <w:szCs w:val="22"/>
-        </w:rPr>
-        <w:t xml:space="preserve"> </w:t>
+          <w:sz w:val="20"/>
+          <w:szCs w:val="20"/>
+          <w:lang w:val="en-US"/>
+        </w:rPr>
+        <w:t xml:space="preserve">, </w:t>
       </w:r>
       <w:proofErr w:type="spellStart"/>
       <w:r>
         <w:rPr>
           <w:rFonts w:ascii="Arial" w:hAnsi="Arial" w:cs="Arial"/>
-          <w:bCs/>
-          <w:sz w:val="22"/>
-          <w:szCs w:val="22"/>
-        </w:rPr>
-        <w:t>Development</w:t>
+          <w:sz w:val="20"/>
+          <w:szCs w:val="20"/>
+          <w:lang w:val="en-US"/>
+        </w:rPr>
+        <w:t>PyQt</w:t>
       </w:r>
       <w:proofErr w:type="spellEnd"/>
       <w:r>
         <w:rPr>
           <w:rFonts w:ascii="Arial" w:hAnsi="Arial" w:cs="Arial"/>
-          <w:bCs/>
-          <w:sz w:val="22"/>
-          <w:szCs w:val="22"/>
-        </w:rPr>
-        <w:t xml:space="preserve"> </w:t>
-      </w:r>
-      <w:r>
-        <w:rPr>
-          <w:rFonts w:ascii="Arial" w:hAnsi="Arial" w:cs="Arial"/>
-          <w:bCs/>
-          <w:sz w:val="22"/>
-          <w:szCs w:val="22"/>
-        </w:rPr>
-        <w:t xml:space="preserve">d’un </w:t>
-      </w:r>
-      <w:r>
-        <w:rPr>
-          <w:rFonts w:ascii="Arial" w:hAnsi="Arial" w:cs="Arial"/>
-          <w:bCs/>
-          <w:sz w:val="22"/>
-          <w:szCs w:val="22"/>
-        </w:rPr>
-        <w:t>gestionnaire de flux</w:t>
-      </w:r>
-      <w:r>
-        <w:rPr>
-          <w:rFonts w:ascii="Arial" w:hAnsi="Arial" w:cs="Arial"/>
-          <w:bCs/>
-          <w:sz w:val="22"/>
-          <w:szCs w:val="22"/>
-        </w:rPr>
-        <w:t xml:space="preserve"> de données de </w:t>
-      </w:r>
-      <w:r>
-        <w:rPr>
-          <w:rFonts w:ascii="Arial" w:hAnsi="Arial" w:cs="Arial"/>
-          <w:bCs/>
-          <w:sz w:val="22"/>
-          <w:szCs w:val="22"/>
-        </w:rPr>
-        <w:t xml:space="preserve">marché au format </w:t>
-      </w:r>
-      <w:r>
-        <w:rPr>
-          <w:rFonts w:ascii="Arial" w:hAnsi="Arial" w:cs="Arial"/>
-          <w:bCs/>
-          <w:sz w:val="22"/>
-          <w:szCs w:val="22"/>
-        </w:rPr>
-        <w:t>EURONEXT</w:t>
-      </w:r>
-      <w:r>
-        <w:rPr>
-          <w:rFonts w:ascii="Arial" w:hAnsi="Arial" w:cs="Arial"/>
-          <w:bCs/>
-          <w:sz w:val="22"/>
-          <w:szCs w:val="22"/>
-        </w:rPr>
-        <w:t>.</w:t>
+          <w:sz w:val="20"/>
+          <w:szCs w:val="20"/>
+          <w:lang w:val="en-US"/>
+        </w:rPr>
+        <w:t xml:space="preserve">, Flask, </w:t>
+      </w:r>
+      <w:proofErr w:type="spellStart"/>
+      <w:r>
+        <w:rPr>
+          <w:rFonts w:ascii="Arial" w:hAnsi="Arial" w:cs="Arial"/>
+          <w:sz w:val="20"/>
+          <w:szCs w:val="20"/>
+          <w:lang w:val="en-US"/>
+        </w:rPr>
+        <w:t>virtualenv</w:t>
+      </w:r>
+      <w:proofErr w:type="spellEnd"/>
+      <w:r>
+        <w:rPr>
+          <w:rFonts w:ascii="Arial" w:hAnsi="Arial" w:cs="Arial"/>
+          <w:sz w:val="20"/>
+          <w:szCs w:val="20"/>
+          <w:lang w:val="en-US"/>
+        </w:rPr>
+        <w:t>, wheel package</w:t>
+      </w:r>
+      <w:r>
+        <w:rPr>
+          <w:rFonts w:ascii="Arial" w:hAnsi="Arial" w:cs="Arial"/>
+          <w:sz w:val="20"/>
+          <w:szCs w:val="20"/>
+          <w:lang w:val="en-US"/>
+        </w:rPr>
+        <w:t>).</w:t>
       </w:r>
     </w:p>
     <w:p>
@@ -2362,6 +2226,8 @@
           <w:lang w:val="en-US"/>
         </w:rPr>
       </w:pPr>
+      <w:bookmarkStart w:id="0" w:name="_GoBack"/>
+      <w:proofErr w:type="spellStart"/>
       <w:r>
         <w:rPr>
           <w:rFonts w:ascii="Arial" w:hAnsi="Arial" w:cs="Arial"/>
@@ -2369,9 +2235,56 @@
           <w:szCs w:val="20"/>
           <w:lang w:val="en-US"/>
         </w:rPr>
-        <w:t>C/C++ Linux (C++ Templates, Boost ASIO, MongoDB)</w:t>
-      </w:r>
-    </w:p>
+        <w:t>Javascript</w:t>
+      </w:r>
+      <w:proofErr w:type="spellEnd"/>
+      <w:r>
+        <w:rPr>
+          <w:rFonts w:ascii="Arial" w:hAnsi="Arial" w:cs="Arial"/>
+          <w:sz w:val="20"/>
+          <w:szCs w:val="20"/>
+          <w:lang w:val="en-US"/>
+        </w:rPr>
+        <w:t xml:space="preserve"> </w:t>
+      </w:r>
+      <w:r>
+        <w:rPr>
+          <w:rFonts w:ascii="Arial" w:hAnsi="Arial" w:cs="Arial"/>
+          <w:sz w:val="20"/>
+          <w:szCs w:val="20"/>
+          <w:lang w:val="en-US"/>
+        </w:rPr>
+        <w:t>(</w:t>
+      </w:r>
+      <w:r>
+        <w:rPr>
+          <w:rFonts w:ascii="Arial" w:hAnsi="Arial" w:cs="Arial"/>
+          <w:sz w:val="20"/>
+          <w:szCs w:val="20"/>
+          <w:lang w:val="en-US"/>
+        </w:rPr>
+        <w:t>Vue.js, JQuery</w:t>
+      </w:r>
+      <w:r>
+        <w:rPr>
+          <w:rFonts w:ascii="Arial" w:hAnsi="Arial" w:cs="Arial"/>
+          <w:sz w:val="20"/>
+          <w:szCs w:val="20"/>
+          <w:lang w:val="en-US"/>
+        </w:rPr>
+        <w:t>)</w:t>
+      </w:r>
+      <w:r>
+        <w:rPr>
+          <w:rFonts w:ascii="Arial" w:hAnsi="Arial" w:cs="Arial"/>
+          <w:sz w:val="20"/>
+          <w:szCs w:val="20"/>
+          <w:lang w:val="en-US"/>
+        </w:rPr>
+        <w:t>, Bootstrap</w:t>
+      </w:r>
+    </w:p>
+    <w:bookmarkEnd w:id="0"/>
     <w:p>
       <w:pPr>
         <w:numPr>
@@ -2387,6 +2300,14 @@
           <w:szCs w:val="20"/>
         </w:rPr>
       </w:pPr>
+      <w:r>
+        <w:rPr>
+          <w:rFonts w:ascii="Arial" w:hAnsi="Arial" w:cs="Arial"/>
+          <w:sz w:val="20"/>
+          <w:szCs w:val="20"/>
+        </w:rPr>
+        <w:t xml:space="preserve">Docker, </w:t>
+      </w:r>
       <w:proofErr w:type="spellStart"/>
       <w:r>
         <w:rPr>
@@ -2394,7 +2315,7 @@
           <w:sz w:val="20"/>
           <w:szCs w:val="20"/>
         </w:rPr>
-        <w:t>Multithreaded</w:t>
+        <w:t>VMWare</w:t>
       </w:r>
       <w:proofErr w:type="spellEnd"/>
       <w:r>
@@ -2403,7 +2324,191 @@
           <w:sz w:val="20"/>
           <w:szCs w:val="20"/>
         </w:rPr>
-        <w:t xml:space="preserve"> server application.</w:t>
+        <w:t>, Jenkins</w:t>
+      </w:r>
+      <w:r>
+        <w:rPr>
+          <w:rFonts w:ascii="Arial" w:hAnsi="Arial" w:cs="Arial"/>
+          <w:sz w:val="20"/>
+          <w:szCs w:val="20"/>
+        </w:rPr>
+        <w:t>, Git</w:t>
+      </w:r>
+      <w:r>
+        <w:rPr>
+          <w:rFonts w:ascii="Arial" w:hAnsi="Arial" w:cs="Arial"/>
+          <w:sz w:val="20"/>
+          <w:szCs w:val="20"/>
+        </w:rPr>
+        <w:t>.</w:t>
+      </w:r>
+    </w:p>
+    <w:p>
+      <w:pPr>
+        <w:suppressAutoHyphens/>
+        <w:autoSpaceDE w:val="0"/>
+        <w:rPr>
+          <w:rFonts w:ascii="Arial" w:hAnsi="Arial" w:cs="Arial"/>
+          <w:b/>
+          <w:bCs/>
+          <w:sz w:val="22"/>
+          <w:szCs w:val="22"/>
+          <w:lang w:val="en-US"/>
+        </w:rPr>
+      </w:pPr>
+    </w:p>
+    <w:p>
+      <w:pPr>
+        <w:suppressAutoHyphens/>
+        <w:autoSpaceDE w:val="0"/>
+        <w:rPr>
+          <w:rFonts w:ascii="Arial" w:hAnsi="Arial" w:cs="Arial"/>
+          <w:b/>
+          <w:bCs/>
+          <w:sz w:val="22"/>
+          <w:szCs w:val="22"/>
+        </w:rPr>
+      </w:pPr>
+      <w:r>
+        <w:rPr>
+          <w:rFonts w:ascii="Arial" w:hAnsi="Arial" w:cs="Arial"/>
+          <w:b/>
+          <w:bCs/>
+          <w:sz w:val="22"/>
+          <w:szCs w:val="22"/>
+          <w:highlight w:val="lightGray"/>
+        </w:rPr>
+        <w:t xml:space="preserve">Ingénieur développeur C++ - Quod Financial: May 2018 – </w:t>
+      </w:r>
+      <w:proofErr w:type="spellStart"/>
+      <w:r>
+        <w:rPr>
+          <w:rFonts w:ascii="Arial" w:hAnsi="Arial" w:cs="Arial"/>
+          <w:b/>
+          <w:bCs/>
+          <w:sz w:val="22"/>
+          <w:szCs w:val="22"/>
+          <w:highlight w:val="lightGray"/>
+        </w:rPr>
+        <w:t>September</w:t>
+      </w:r>
+      <w:proofErr w:type="spellEnd"/>
+      <w:r>
+        <w:rPr>
+          <w:rFonts w:ascii="Arial" w:hAnsi="Arial" w:cs="Arial"/>
+          <w:b/>
+          <w:bCs/>
+          <w:sz w:val="22"/>
+          <w:szCs w:val="22"/>
+          <w:highlight w:val="lightGray"/>
+        </w:rPr>
+        <w:t xml:space="preserve"> 2018</w:t>
+      </w:r>
+    </w:p>
+    <w:p>
+      <w:pPr>
+        <w:suppressAutoHyphens/>
+        <w:autoSpaceDE w:val="0"/>
+        <w:ind w:left="567" w:hanging="141"/>
+        <w:rPr>
+          <w:rFonts w:ascii="Arial" w:hAnsi="Arial" w:cs="Arial"/>
+          <w:bCs/>
+          <w:sz w:val="22"/>
+          <w:szCs w:val="22"/>
+        </w:rPr>
+      </w:pPr>
+      <w:r>
+        <w:rPr>
+          <w:rFonts w:ascii="Arial" w:hAnsi="Arial" w:cs="Arial"/>
+          <w:bCs/>
+          <w:sz w:val="22"/>
+          <w:szCs w:val="22"/>
+        </w:rPr>
+        <w:t>C++</w:t>
+      </w:r>
+      <w:r>
+        <w:rPr>
+          <w:rFonts w:ascii="Arial" w:hAnsi="Arial" w:cs="Arial"/>
+          <w:b/>
+          <w:bCs/>
+          <w:sz w:val="22"/>
+          <w:szCs w:val="22"/>
+        </w:rPr>
+        <w:t xml:space="preserve"> </w:t>
+      </w:r>
+      <w:proofErr w:type="spellStart"/>
+      <w:r>
+        <w:rPr>
+          <w:rFonts w:ascii="Arial" w:hAnsi="Arial" w:cs="Arial"/>
+          <w:bCs/>
+          <w:sz w:val="22"/>
+          <w:szCs w:val="22"/>
+        </w:rPr>
+        <w:t>Development</w:t>
+      </w:r>
+      <w:proofErr w:type="spellEnd"/>
+      <w:r>
+        <w:rPr>
+          <w:rFonts w:ascii="Arial" w:hAnsi="Arial" w:cs="Arial"/>
+          <w:bCs/>
+          <w:sz w:val="22"/>
+          <w:szCs w:val="22"/>
+        </w:rPr>
+        <w:t xml:space="preserve"> </w:t>
+      </w:r>
+      <w:r>
+        <w:rPr>
+          <w:rFonts w:ascii="Arial" w:hAnsi="Arial" w:cs="Arial"/>
+          <w:bCs/>
+          <w:sz w:val="22"/>
+          <w:szCs w:val="22"/>
+        </w:rPr>
+        <w:t xml:space="preserve">d’un </w:t>
+      </w:r>
+      <w:r>
+        <w:rPr>
+          <w:rFonts w:ascii="Arial" w:hAnsi="Arial" w:cs="Arial"/>
+          <w:bCs/>
+          <w:sz w:val="22"/>
+          <w:szCs w:val="22"/>
+        </w:rPr>
+        <w:t>gestionnaire de flux</w:t>
+      </w:r>
+      <w:r>
+        <w:rPr>
+          <w:rFonts w:ascii="Arial" w:hAnsi="Arial" w:cs="Arial"/>
+          <w:bCs/>
+          <w:sz w:val="22"/>
+          <w:szCs w:val="22"/>
+        </w:rPr>
+        <w:t xml:space="preserve"> de données de </w:t>
+      </w:r>
+      <w:r>
+        <w:rPr>
+          <w:rFonts w:ascii="Arial" w:hAnsi="Arial" w:cs="Arial"/>
+          <w:bCs/>
+          <w:sz w:val="22"/>
+          <w:szCs w:val="22"/>
+        </w:rPr>
+        <w:t xml:space="preserve">marché au format </w:t>
+      </w:r>
+      <w:r>
+        <w:rPr>
+          <w:rFonts w:ascii="Arial" w:hAnsi="Arial" w:cs="Arial"/>
+          <w:bCs/>
+          <w:sz w:val="22"/>
+          <w:szCs w:val="22"/>
+        </w:rPr>
+        <w:t>EURONEXT</w:t>
+      </w:r>
+      <w:r>
+        <w:rPr>
+          <w:rFonts w:ascii="Arial" w:hAnsi="Arial" w:cs="Arial"/>
+          <w:bCs/>
+          <w:sz w:val="22"/>
+          <w:szCs w:val="22"/>
+        </w:rPr>
+        <w:t>.</w:t>
       </w:r>
     </w:p>
     <w:p>
@@ -2429,178 +2534,7 @@
           <w:szCs w:val="20"/>
           <w:lang w:val="en-US"/>
         </w:rPr>
-        <w:t xml:space="preserve">Vim, GDB, </w:t>
-      </w:r>
-      <w:proofErr w:type="spellStart"/>
-      <w:r>
-        <w:rPr>
-          <w:rFonts w:ascii="Arial" w:hAnsi="Arial" w:cs="Arial"/>
-          <w:sz w:val="20"/>
-          <w:szCs w:val="20"/>
-          <w:lang w:val="en-US"/>
-        </w:rPr>
-        <w:t>CMake</w:t>
-      </w:r>
-      <w:proofErr w:type="spellEnd"/>
-      <w:r>
-        <w:rPr>
-          <w:rFonts w:ascii="Arial" w:hAnsi="Arial" w:cs="Arial"/>
-          <w:sz w:val="20"/>
-          <w:szCs w:val="20"/>
-          <w:lang w:val="en-US"/>
-        </w:rPr>
-        <w:t xml:space="preserve">, </w:t>
-      </w:r>
-      <w:proofErr w:type="spellStart"/>
-      <w:r>
-        <w:rPr>
-          <w:rFonts w:ascii="Arial" w:hAnsi="Arial" w:cs="Arial"/>
-          <w:sz w:val="20"/>
-          <w:szCs w:val="20"/>
-          <w:lang w:val="en-US"/>
-        </w:rPr>
-        <w:t>CScope</w:t>
-      </w:r>
-      <w:proofErr w:type="spellEnd"/>
-      <w:r>
-        <w:rPr>
-          <w:rFonts w:ascii="Arial" w:hAnsi="Arial" w:cs="Arial"/>
-          <w:sz w:val="20"/>
-          <w:szCs w:val="20"/>
-          <w:lang w:val="en-US"/>
-        </w:rPr>
-        <w:t xml:space="preserve">, </w:t>
-      </w:r>
-      <w:proofErr w:type="spellStart"/>
-      <w:r>
-        <w:rPr>
-          <w:rFonts w:ascii="Arial" w:hAnsi="Arial" w:cs="Arial"/>
-          <w:sz w:val="20"/>
-          <w:szCs w:val="20"/>
-          <w:lang w:val="en-US"/>
-        </w:rPr>
-        <w:t>TagList</w:t>
-      </w:r>
-      <w:proofErr w:type="spellEnd"/>
-      <w:r>
-        <w:rPr>
-          <w:rFonts w:ascii="Arial" w:hAnsi="Arial" w:cs="Arial"/>
-          <w:sz w:val="20"/>
-          <w:szCs w:val="20"/>
-          <w:lang w:val="en-US"/>
-        </w:rPr>
-        <w:t xml:space="preserve">, </w:t>
-      </w:r>
-      <w:proofErr w:type="spellStart"/>
-      <w:r>
-        <w:rPr>
-          <w:rFonts w:ascii="Arial" w:hAnsi="Arial" w:cs="Arial"/>
-          <w:sz w:val="20"/>
-          <w:szCs w:val="20"/>
-          <w:lang w:val="en-US"/>
-        </w:rPr>
-        <w:t>strace</w:t>
-      </w:r>
-      <w:proofErr w:type="spellEnd"/>
-      <w:r>
-        <w:rPr>
-          <w:rFonts w:ascii="Arial" w:hAnsi="Arial" w:cs="Arial"/>
-          <w:sz w:val="20"/>
-          <w:szCs w:val="20"/>
-          <w:lang w:val="en-US"/>
-        </w:rPr>
-        <w:t xml:space="preserve">, </w:t>
-      </w:r>
-      <w:proofErr w:type="spellStart"/>
-      <w:r>
-        <w:rPr>
-          <w:rFonts w:ascii="Arial" w:hAnsi="Arial" w:cs="Arial"/>
-          <w:sz w:val="20"/>
-          <w:szCs w:val="20"/>
-          <w:lang w:val="en-US"/>
-        </w:rPr>
-        <w:t>Valgrind</w:t>
-      </w:r>
-      <w:proofErr w:type="spellEnd"/>
-      <w:r>
-        <w:rPr>
-          <w:rFonts w:ascii="Arial" w:hAnsi="Arial" w:cs="Arial"/>
-          <w:sz w:val="20"/>
-          <w:szCs w:val="20"/>
-          <w:lang w:val="en-US"/>
-        </w:rPr>
-        <w:t>, SSH client.</w:t>
-      </w:r>
-    </w:p>
-    <w:p>
-      <w:pPr>
-        <w:suppressAutoHyphens/>
-        <w:autoSpaceDE w:val="0"/>
-        <w:rPr>
-          <w:rFonts w:ascii="Arial" w:hAnsi="Arial" w:cs="Arial"/>
-          <w:b/>
-          <w:bCs/>
-          <w:sz w:val="22"/>
-          <w:szCs w:val="22"/>
-          <w:lang w:val="en-US"/>
-        </w:rPr>
-      </w:pPr>
-      <w:r>
-        <w:rPr>
-          <w:rFonts w:ascii="Arial" w:hAnsi="Arial" w:cs="Arial"/>
-          <w:b/>
-          <w:bCs/>
-          <w:sz w:val="22"/>
-          <w:szCs w:val="22"/>
-          <w:lang w:val="en-US"/>
-        </w:rPr>
-        <w:t xml:space="preserve">        </w:t>
-      </w:r>
-    </w:p>
-    <w:p>
-      <w:pPr>
-        <w:suppressAutoHyphens/>
-        <w:autoSpaceDE w:val="0"/>
-        <w:rPr>
-          <w:rFonts w:ascii="Arial" w:hAnsi="Arial" w:cs="Arial"/>
-          <w:b/>
-          <w:bCs/>
-          <w:sz w:val="22"/>
-          <w:szCs w:val="22"/>
-        </w:rPr>
-      </w:pPr>
-      <w:r>
-        <w:rPr>
-          <w:rFonts w:ascii="Arial" w:hAnsi="Arial" w:cs="Arial"/>
-          <w:b/>
-          <w:bCs/>
-          <w:sz w:val="22"/>
-          <w:szCs w:val="22"/>
-          <w:highlight w:val="lightGray"/>
-        </w:rPr>
-        <w:t>Ingénieur développeur C++ - 4D : Octobre 2015 – Poste actuel</w:t>
-      </w:r>
-    </w:p>
-    <w:p>
-      <w:pPr>
-        <w:suppressAutoHyphens/>
-        <w:autoSpaceDE w:val="0"/>
-        <w:ind w:left="567" w:hanging="141"/>
-        <w:rPr>
-          <w:rFonts w:ascii="Arial" w:hAnsi="Arial" w:cs="Arial"/>
-          <w:bCs/>
-          <w:sz w:val="22"/>
-          <w:szCs w:val="22"/>
-        </w:rPr>
-      </w:pPr>
-      <w:r>
-        <w:rPr>
-          <w:rFonts w:ascii="Arial" w:hAnsi="Arial" w:cs="Arial"/>
-          <w:bCs/>
-          <w:sz w:val="22"/>
-          <w:szCs w:val="22"/>
-        </w:rPr>
-        <w:t>Développement C++ sur le logiciel 4D</w:t>
+        <w:t>C/C++ Linux (C++ Templates, Boost ASIO, MongoDB)</w:t>
       </w:r>
     </w:p>
     <w:p>
@@ -2618,14 +2552,6 @@
           <w:szCs w:val="20"/>
         </w:rPr>
       </w:pPr>
-      <w:r>
-        <w:rPr>
-          <w:rFonts w:ascii="Arial" w:hAnsi="Arial" w:cs="Arial"/>
-          <w:sz w:val="20"/>
-          <w:szCs w:val="20"/>
-        </w:rPr>
-        <w:t xml:space="preserve"> </w:t>
-      </w:r>
       <w:proofErr w:type="spellStart"/>
       <w:r>
         <w:rPr>
@@ -2633,7 +2559,7 @@
           <w:sz w:val="20"/>
           <w:szCs w:val="20"/>
         </w:rPr>
-        <w:t>Refactoring</w:t>
+        <w:t>Multithreaded</w:t>
       </w:r>
       <w:proofErr w:type="spellEnd"/>
       <w:r>
@@ -2642,23 +2568,7 @@
           <w:sz w:val="20"/>
           <w:szCs w:val="20"/>
         </w:rPr>
-        <w:t xml:space="preserve"> et extensions des commandes</w:t>
-      </w:r>
-      <w:r>
-        <w:rPr>
-          <w:rFonts w:ascii="Arial" w:hAnsi="Arial" w:cs="Arial"/>
-          <w:sz w:val="20"/>
-          <w:szCs w:val="20"/>
-        </w:rPr>
-        <w:t xml:space="preserve"> 4D</w:t>
-      </w:r>
-      <w:r>
-        <w:rPr>
-          <w:rFonts w:ascii="Arial" w:hAnsi="Arial" w:cs="Arial"/>
-          <w:sz w:val="20"/>
-          <w:szCs w:val="20"/>
-        </w:rPr>
-        <w:t>.</w:t>
+        <w:t xml:space="preserve"> server application.</w:t>
       </w:r>
     </w:p>
     <w:p>
@@ -2674,31 +2584,17 @@
           <w:rFonts w:ascii="Arial" w:hAnsi="Arial" w:cs="Arial"/>
           <w:sz w:val="20"/>
           <w:szCs w:val="20"/>
-        </w:rPr>
-      </w:pPr>
-      <w:r>
-        <w:rPr>
-          <w:rFonts w:ascii="Arial" w:hAnsi="Arial" w:cs="Arial"/>
-          <w:sz w:val="20"/>
-          <w:szCs w:val="20"/>
-        </w:rPr>
-        <w:t xml:space="preserve"> </w:t>
-      </w:r>
-      <w:r>
-        <w:rPr>
-          <w:rFonts w:ascii="Arial" w:hAnsi="Arial" w:cs="Arial"/>
-          <w:sz w:val="20"/>
-          <w:szCs w:val="20"/>
-        </w:rPr>
-        <w:t>Développement</w:t>
-      </w:r>
-      <w:r>
-        <w:rPr>
-          <w:rFonts w:ascii="Arial" w:hAnsi="Arial" w:cs="Arial"/>
-          <w:sz w:val="20"/>
-          <w:szCs w:val="20"/>
-        </w:rPr>
-        <w:t xml:space="preserve"> C++ sous Visual studio et </w:t>
+          <w:lang w:val="en-US"/>
+        </w:rPr>
+      </w:pPr>
+      <w:r>
+        <w:rPr>
+          <w:rFonts w:ascii="Arial" w:hAnsi="Arial" w:cs="Arial"/>
+          <w:sz w:val="20"/>
+          <w:szCs w:val="20"/>
+          <w:lang w:val="en-US"/>
+        </w:rPr>
+        <w:t xml:space="preserve">Vim, GDB, </w:t>
       </w:r>
       <w:proofErr w:type="spellStart"/>
       <w:r>
@@ -2706,8 +2602,9 @@
           <w:rFonts w:ascii="Arial" w:hAnsi="Arial" w:cs="Arial"/>
           <w:sz w:val="20"/>
           <w:szCs w:val="20"/>
-        </w:rPr>
-        <w:t>XCode</w:t>
+          <w:lang w:val="en-US"/>
+        </w:rPr>
+        <w:t>CMake</w:t>
       </w:r>
       <w:proofErr w:type="spellEnd"/>
       <w:r>
@@ -2715,8 +2612,160 @@
           <w:rFonts w:ascii="Arial" w:hAnsi="Arial" w:cs="Arial"/>
           <w:sz w:val="20"/>
           <w:szCs w:val="20"/>
-        </w:rPr>
-        <w:t>.</w:t>
+          <w:lang w:val="en-US"/>
+        </w:rPr>
+        <w:t xml:space="preserve">, </w:t>
+      </w:r>
+      <w:proofErr w:type="spellStart"/>
+      <w:r>
+        <w:rPr>
+          <w:rFonts w:ascii="Arial" w:hAnsi="Arial" w:cs="Arial"/>
+          <w:sz w:val="20"/>
+          <w:szCs w:val="20"/>
+          <w:lang w:val="en-US"/>
+        </w:rPr>
+        <w:t>CScope</w:t>
+      </w:r>
+      <w:proofErr w:type="spellEnd"/>
+      <w:r>
+        <w:rPr>
+          <w:rFonts w:ascii="Arial" w:hAnsi="Arial" w:cs="Arial"/>
+          <w:sz w:val="20"/>
+          <w:szCs w:val="20"/>
+          <w:lang w:val="en-US"/>
+        </w:rPr>
+        <w:t xml:space="preserve">, </w:t>
+      </w:r>
+      <w:proofErr w:type="spellStart"/>
+      <w:r>
+        <w:rPr>
+          <w:rFonts w:ascii="Arial" w:hAnsi="Arial" w:cs="Arial"/>
+          <w:sz w:val="20"/>
+          <w:szCs w:val="20"/>
+          <w:lang w:val="en-US"/>
+        </w:rPr>
+        <w:t>TagList</w:t>
+      </w:r>
+      <w:proofErr w:type="spellEnd"/>
+      <w:r>
+        <w:rPr>
+          <w:rFonts w:ascii="Arial" w:hAnsi="Arial" w:cs="Arial"/>
+          <w:sz w:val="20"/>
+          <w:szCs w:val="20"/>
+          <w:lang w:val="en-US"/>
+        </w:rPr>
+        <w:t xml:space="preserve">, </w:t>
+      </w:r>
+      <w:proofErr w:type="spellStart"/>
+      <w:r>
+        <w:rPr>
+          <w:rFonts w:ascii="Arial" w:hAnsi="Arial" w:cs="Arial"/>
+          <w:sz w:val="20"/>
+          <w:szCs w:val="20"/>
+          <w:lang w:val="en-US"/>
+        </w:rPr>
+        <w:t>strace</w:t>
+      </w:r>
+      <w:proofErr w:type="spellEnd"/>
+      <w:r>
+        <w:rPr>
+          <w:rFonts w:ascii="Arial" w:hAnsi="Arial" w:cs="Arial"/>
+          <w:sz w:val="20"/>
+          <w:szCs w:val="20"/>
+          <w:lang w:val="en-US"/>
+        </w:rPr>
+        <w:t xml:space="preserve">, </w:t>
+      </w:r>
+      <w:proofErr w:type="spellStart"/>
+      <w:r>
+        <w:rPr>
+          <w:rFonts w:ascii="Arial" w:hAnsi="Arial" w:cs="Arial"/>
+          <w:sz w:val="20"/>
+          <w:szCs w:val="20"/>
+          <w:lang w:val="en-US"/>
+        </w:rPr>
+        <w:t>Valgrind</w:t>
+      </w:r>
+      <w:proofErr w:type="spellEnd"/>
+      <w:r>
+        <w:rPr>
+          <w:rFonts w:ascii="Arial" w:hAnsi="Arial" w:cs="Arial"/>
+          <w:sz w:val="20"/>
+          <w:szCs w:val="20"/>
+          <w:lang w:val="en-US"/>
+        </w:rPr>
+        <w:t>, SSH client.</w:t>
+      </w:r>
+    </w:p>
+    <w:p>
+      <w:pPr>
+        <w:suppressAutoHyphens/>
+        <w:autoSpaceDE w:val="0"/>
+        <w:rPr>
+          <w:rFonts w:ascii="Arial" w:hAnsi="Arial" w:cs="Arial"/>
+          <w:b/>
+          <w:bCs/>
+          <w:sz w:val="22"/>
+          <w:szCs w:val="22"/>
+          <w:lang w:val="en-US"/>
+        </w:rPr>
+      </w:pPr>
+      <w:r>
+        <w:rPr>
+          <w:rFonts w:ascii="Arial" w:hAnsi="Arial" w:cs="Arial"/>
+          <w:b/>
+          <w:bCs/>
+          <w:sz w:val="22"/>
+          <w:szCs w:val="22"/>
+          <w:lang w:val="en-US"/>
+        </w:rPr>
+        <w:t xml:space="preserve">        </w:t>
+      </w:r>
+    </w:p>
+    <w:p>
+      <w:pPr>
+        <w:suppressAutoHyphens/>
+        <w:autoSpaceDE w:val="0"/>
+        <w:rPr>
+          <w:rFonts w:ascii="Arial" w:hAnsi="Arial" w:cs="Arial"/>
+          <w:b/>
+          <w:bCs/>
+          <w:sz w:val="22"/>
+          <w:szCs w:val="22"/>
+        </w:rPr>
+      </w:pPr>
+      <w:r>
+        <w:rPr>
+          <w:rFonts w:ascii="Arial" w:hAnsi="Arial" w:cs="Arial"/>
+          <w:b/>
+          <w:bCs/>
+          <w:sz w:val="22"/>
+          <w:szCs w:val="22"/>
+          <w:highlight w:val="lightGray"/>
+        </w:rPr>
+        <w:t>Ingénieur développeur C++ - 4D : Octobre 2015 – Poste actuel</w:t>
+      </w:r>
+    </w:p>
+    <w:p>
+      <w:pPr>
+        <w:suppressAutoHyphens/>
+        <w:autoSpaceDE w:val="0"/>
+        <w:ind w:left="567" w:hanging="141"/>
+        <w:rPr>
+          <w:rFonts w:ascii="Arial" w:hAnsi="Arial" w:cs="Arial"/>
+          <w:bCs/>
+          <w:sz w:val="22"/>
+          <w:szCs w:val="22"/>
+        </w:rPr>
+      </w:pPr>
+      <w:r>
+        <w:rPr>
+          <w:rFonts w:ascii="Arial" w:hAnsi="Arial" w:cs="Arial"/>
+          <w:bCs/>
+          <w:sz w:val="22"/>
+          <w:szCs w:val="22"/>
+        </w:rPr>
+        <w:t>Développement C++ sur le logiciel 4D</w:t>
       </w:r>
     </w:p>
     <w:p>
@@ -2740,55 +2789,41 @@
           <w:sz w:val="20"/>
           <w:szCs w:val="20"/>
         </w:rPr>
-        <w:t xml:space="preserve"> Extensions</w:t>
-      </w:r>
-      <w:r>
-        <w:rPr>
-          <w:rFonts w:ascii="Arial" w:hAnsi="Arial" w:cs="Arial"/>
-          <w:sz w:val="20"/>
-          <w:szCs w:val="20"/>
-        </w:rPr>
         <w:t xml:space="preserve"> </w:t>
       </w:r>
-      <w:r>
-        <w:rPr>
-          <w:rFonts w:ascii="Arial" w:hAnsi="Arial" w:cs="Arial"/>
-          <w:sz w:val="20"/>
-          <w:szCs w:val="20"/>
-        </w:rPr>
-        <w:t>interpréteur</w:t>
-      </w:r>
-      <w:r>
-        <w:rPr>
-          <w:rFonts w:ascii="Arial" w:hAnsi="Arial" w:cs="Arial"/>
-          <w:sz w:val="20"/>
-          <w:szCs w:val="20"/>
-        </w:rPr>
-        <w:t>/</w:t>
-      </w:r>
-      <w:r>
-        <w:rPr>
-          <w:rFonts w:ascii="Arial" w:hAnsi="Arial" w:cs="Arial"/>
-          <w:sz w:val="20"/>
-          <w:szCs w:val="20"/>
-        </w:rPr>
-        <w:t xml:space="preserve">compilateur </w:t>
-      </w:r>
-      <w:r>
-        <w:rPr>
-          <w:rFonts w:ascii="Arial" w:hAnsi="Arial" w:cs="Arial"/>
-          <w:sz w:val="20"/>
-          <w:szCs w:val="20"/>
-        </w:rPr>
-        <w:t>4D</w:t>
-      </w:r>
-      <w:r>
-        <w:rPr>
-          <w:rFonts w:ascii="Arial" w:hAnsi="Arial" w:cs="Arial"/>
-          <w:sz w:val="20"/>
-          <w:szCs w:val="20"/>
-        </w:rPr>
-        <w:t xml:space="preserve">. </w:t>
+      <w:proofErr w:type="spellStart"/>
+      <w:r>
+        <w:rPr>
+          <w:rFonts w:ascii="Arial" w:hAnsi="Arial" w:cs="Arial"/>
+          <w:sz w:val="20"/>
+          <w:szCs w:val="20"/>
+        </w:rPr>
+        <w:t>Refactoring</w:t>
+      </w:r>
+      <w:proofErr w:type="spellEnd"/>
+      <w:r>
+        <w:rPr>
+          <w:rFonts w:ascii="Arial" w:hAnsi="Arial" w:cs="Arial"/>
+          <w:sz w:val="20"/>
+          <w:szCs w:val="20"/>
+        </w:rPr>
+        <w:t xml:space="preserve"> et extensions des commandes</w:t>
+      </w:r>
+      <w:r>
+        <w:rPr>
+          <w:rFonts w:ascii="Arial" w:hAnsi="Arial" w:cs="Arial"/>
+          <w:sz w:val="20"/>
+          <w:szCs w:val="20"/>
+        </w:rPr>
+        <w:t xml:space="preserve"> 4D</w:t>
+      </w:r>
+      <w:r>
+        <w:rPr>
+          <w:rFonts w:ascii="Arial" w:hAnsi="Arial" w:cs="Arial"/>
+          <w:sz w:val="20"/>
+          <w:szCs w:val="20"/>
+        </w:rPr>
+        <w:t>.</w:t>
       </w:r>
     </w:p>
     <w:p>
@@ -2820,39 +2855,15 @@
           <w:sz w:val="20"/>
           <w:szCs w:val="20"/>
         </w:rPr>
-        <w:t>Méthodologie agile : t</w:t>
-      </w:r>
-      <w:r>
-        <w:rPr>
-          <w:rFonts w:ascii="Arial" w:hAnsi="Arial" w:cs="Arial"/>
-          <w:sz w:val="20"/>
-          <w:szCs w:val="20"/>
-        </w:rPr>
-        <w:t>est</w:t>
-      </w:r>
-      <w:r>
-        <w:rPr>
-          <w:rFonts w:ascii="Arial" w:hAnsi="Arial" w:cs="Arial"/>
-          <w:sz w:val="20"/>
-          <w:szCs w:val="20"/>
-        </w:rPr>
-        <w:t>s</w:t>
-      </w:r>
-      <w:r>
-        <w:rPr>
-          <w:rFonts w:ascii="Arial" w:hAnsi="Arial" w:cs="Arial"/>
-          <w:sz w:val="20"/>
-          <w:szCs w:val="20"/>
-        </w:rPr>
-        <w:t xml:space="preserve"> unitaires en langages 4D</w:t>
-      </w:r>
-      <w:r>
-        <w:rPr>
-          <w:rFonts w:ascii="Arial" w:hAnsi="Arial" w:cs="Arial"/>
-          <w:sz w:val="20"/>
-          <w:szCs w:val="20"/>
-        </w:rPr>
-        <w:t xml:space="preserve">, </w:t>
+        <w:t>Développement</w:t>
+      </w:r>
+      <w:r>
+        <w:rPr>
+          <w:rFonts w:ascii="Arial" w:hAnsi="Arial" w:cs="Arial"/>
+          <w:sz w:val="20"/>
+          <w:szCs w:val="20"/>
+        </w:rPr>
+        <w:t xml:space="preserve"> C++ sous Visual studio et </w:t>
       </w:r>
       <w:proofErr w:type="spellStart"/>
       <w:r>
@@ -2861,7 +2872,7 @@
           <w:sz w:val="20"/>
           <w:szCs w:val="20"/>
         </w:rPr>
-        <w:t>scrum</w:t>
+        <w:t>XCode</w:t>
       </w:r>
       <w:proofErr w:type="spellEnd"/>
       <w:r>
@@ -2870,44 +2881,8 @@
           <w:sz w:val="20"/>
           <w:szCs w:val="20"/>
         </w:rPr>
-        <w:t xml:space="preserve"> </w:t>
-      </w:r>
-      <w:proofErr w:type="spellStart"/>
-      <w:r>
-        <w:rPr>
-          <w:rFonts w:ascii="Arial" w:hAnsi="Arial" w:cs="Arial"/>
-          <w:sz w:val="20"/>
-          <w:szCs w:val="20"/>
-        </w:rPr>
-        <w:t>master</w:t>
-      </w:r>
-      <w:r>
-        <w:rPr>
-          <w:rFonts w:ascii="Arial" w:hAnsi="Arial" w:cs="Arial"/>
-          <w:sz w:val="20"/>
-          <w:szCs w:val="20"/>
-        </w:rPr>
-        <w:t>ing</w:t>
-      </w:r>
-      <w:proofErr w:type="spellEnd"/>
-      <w:r>
-        <w:rPr>
-          <w:rFonts w:ascii="Arial" w:hAnsi="Arial" w:cs="Arial"/>
-          <w:sz w:val="20"/>
-          <w:szCs w:val="20"/>
-        </w:rPr>
-        <w:t xml:space="preserve">, flash </w:t>
-      </w:r>
-      <w:proofErr w:type="spellStart"/>
-      <w:r>
-        <w:rPr>
-          <w:rFonts w:ascii="Arial" w:hAnsi="Arial" w:cs="Arial"/>
-          <w:sz w:val="20"/>
-          <w:szCs w:val="20"/>
-        </w:rPr>
-        <w:t>features</w:t>
-      </w:r>
-      <w:proofErr w:type="spellEnd"/>
+        <w:t>.</w:t>
+      </w:r>
     </w:p>
     <w:p>
       <w:pPr>
@@ -2930,6 +2905,14 @@
           <w:sz w:val="20"/>
           <w:szCs w:val="20"/>
         </w:rPr>
+        <w:t xml:space="preserve"> Extensions</w:t>
+      </w:r>
+      <w:r>
+        <w:rPr>
+          <w:rFonts w:ascii="Arial" w:hAnsi="Arial" w:cs="Arial"/>
+          <w:sz w:val="20"/>
+          <w:szCs w:val="20"/>
+        </w:rPr>
         <w:t xml:space="preserve"> </w:t>
       </w:r>
       <w:r>
@@ -2938,370 +2921,39 @@
           <w:sz w:val="20"/>
           <w:szCs w:val="20"/>
         </w:rPr>
-        <w:t xml:space="preserve">Intégration de Google test au </w:t>
-      </w:r>
-      <w:proofErr w:type="spellStart"/>
-      <w:r>
-        <w:rPr>
-          <w:rFonts w:ascii="Arial" w:hAnsi="Arial" w:cs="Arial"/>
-          <w:sz w:val="20"/>
-          <w:szCs w:val="20"/>
-        </w:rPr>
-        <w:t>framework</w:t>
-      </w:r>
-      <w:proofErr w:type="spellEnd"/>
-      <w:r>
-        <w:rPr>
-          <w:rFonts w:ascii="Arial" w:hAnsi="Arial" w:cs="Arial"/>
-          <w:sz w:val="20"/>
-          <w:szCs w:val="20"/>
-        </w:rPr>
-        <w:t xml:space="preserve"> 4D de tests unitaires</w:t>
-      </w:r>
-      <w:r>
-        <w:rPr>
-          <w:rFonts w:ascii="Arial" w:hAnsi="Arial" w:cs="Arial"/>
-          <w:sz w:val="20"/>
-          <w:szCs w:val="20"/>
-        </w:rPr>
-        <w:t>.</w:t>
-      </w:r>
-    </w:p>
-    <w:p>
-      <w:pPr>
-        <w:suppressAutoHyphens/>
-        <w:autoSpaceDE w:val="0"/>
-        <w:jc w:val="both"/>
-        <w:rPr>
-          <w:rFonts w:ascii="Arial" w:hAnsi="Arial" w:cs="Arial"/>
-          <w:sz w:val="20"/>
-          <w:szCs w:val="20"/>
-        </w:rPr>
-      </w:pPr>
-    </w:p>
-    <w:p>
-      <w:pPr>
-        <w:suppressAutoHyphens/>
-        <w:autoSpaceDE w:val="0"/>
-        <w:ind w:left="732"/>
-        <w:jc w:val="both"/>
-        <w:rPr>
-          <w:rFonts w:ascii="Arial" w:hAnsi="Arial" w:cs="Arial"/>
-          <w:sz w:val="20"/>
-          <w:szCs w:val="20"/>
-        </w:rPr>
-      </w:pPr>
-    </w:p>
-    <w:p>
-      <w:pPr>
-        <w:suppressAutoHyphens/>
-        <w:autoSpaceDE w:val="0"/>
-        <w:rPr>
-          <w:rFonts w:ascii="Arial" w:hAnsi="Arial" w:cs="Arial"/>
-          <w:b/>
-          <w:bCs/>
-          <w:sz w:val="22"/>
-          <w:szCs w:val="22"/>
-        </w:rPr>
-      </w:pPr>
-      <w:r>
-        <w:rPr>
-          <w:rFonts w:ascii="Arial" w:hAnsi="Arial" w:cs="Arial"/>
-          <w:b/>
-          <w:bCs/>
-          <w:sz w:val="22"/>
-          <w:szCs w:val="22"/>
-          <w:highlight w:val="lightGray"/>
-        </w:rPr>
-        <w:t>Ingénieur développeur – Thomson Reuters : Juin 2005 – Septembre 2015.</w:t>
-      </w:r>
-      <w:r>
-        <w:rPr>
-          <w:rFonts w:ascii="Arial" w:hAnsi="Arial" w:cs="Arial"/>
-          <w:b/>
-          <w:bCs/>
-          <w:sz w:val="22"/>
-          <w:szCs w:val="22"/>
-        </w:rPr>
-        <w:t xml:space="preserve"> </w:t>
-      </w:r>
-    </w:p>
-    <w:p>
-      <w:pPr>
-        <w:suppressAutoHyphens/>
-        <w:autoSpaceDE w:val="0"/>
-        <w:ind w:left="567" w:hanging="141"/>
-        <w:rPr>
-          <w:rFonts w:ascii="Arial" w:hAnsi="Arial" w:cs="Arial"/>
-          <w:bCs/>
-          <w:sz w:val="22"/>
-          <w:szCs w:val="22"/>
-        </w:rPr>
-      </w:pPr>
-      <w:r>
-        <w:rPr>
-          <w:rFonts w:ascii="Arial" w:hAnsi="Arial" w:cs="Arial"/>
-          <w:bCs/>
-          <w:sz w:val="22"/>
-          <w:szCs w:val="22"/>
-        </w:rPr>
-        <w:t>Divers postes de développement pour l</w:t>
-      </w:r>
-      <w:r>
-        <w:rPr>
-          <w:rFonts w:ascii="Arial" w:hAnsi="Arial" w:cs="Arial"/>
-          <w:bCs/>
-          <w:sz w:val="22"/>
-          <w:szCs w:val="22"/>
-        </w:rPr>
-        <w:tab/>
-      </w:r>
-      <w:r>
-        <w:rPr>
-          <w:rFonts w:ascii="Arial" w:hAnsi="Arial" w:cs="Arial"/>
-          <w:bCs/>
-          <w:sz w:val="22"/>
-          <w:szCs w:val="22"/>
-        </w:rPr>
-        <w:t xml:space="preserve">’application </w:t>
-      </w:r>
-      <w:proofErr w:type="spellStart"/>
-      <w:r>
-        <w:rPr>
-          <w:rFonts w:ascii="Arial" w:hAnsi="Arial" w:cs="Arial"/>
-          <w:bCs/>
-          <w:sz w:val="22"/>
-          <w:szCs w:val="22"/>
-        </w:rPr>
-        <w:t>Eikon</w:t>
-      </w:r>
-      <w:proofErr w:type="spellEnd"/>
-      <w:r>
-        <w:rPr>
-          <w:rFonts w:ascii="Arial" w:hAnsi="Arial" w:cs="Arial"/>
-          <w:bCs/>
-          <w:sz w:val="22"/>
-          <w:szCs w:val="22"/>
-        </w:rPr>
-        <w:t xml:space="preserve"> Desktop.</w:t>
-      </w:r>
-    </w:p>
-    <w:p>
-      <w:pPr>
-        <w:suppressAutoHyphens/>
-        <w:autoSpaceDE w:val="0"/>
-        <w:rPr>
-          <w:rFonts w:ascii="Arial" w:hAnsi="Arial" w:cs="Arial"/>
-          <w:b/>
-          <w:bCs/>
-          <w:sz w:val="22"/>
-          <w:szCs w:val="22"/>
-        </w:rPr>
-      </w:pPr>
-    </w:p>
-    <w:p>
-      <w:pPr>
-        <w:suppressAutoHyphens/>
-        <w:autoSpaceDE w:val="0"/>
-        <w:ind w:firstLine="426"/>
-        <w:rPr>
-          <w:rFonts w:ascii="Arial" w:hAnsi="Arial" w:cs="Arial"/>
-          <w:bCs/>
-          <w:sz w:val="22"/>
-          <w:szCs w:val="22"/>
-        </w:rPr>
-      </w:pPr>
-      <w:r>
-        <w:rPr>
-          <w:rFonts w:ascii="Arial" w:hAnsi="Arial" w:cs="Arial"/>
-          <w:b/>
-          <w:bCs/>
-          <w:sz w:val="22"/>
-          <w:szCs w:val="22"/>
-        </w:rPr>
-        <w:t xml:space="preserve">Proxy </w:t>
-      </w:r>
-      <w:proofErr w:type="gramStart"/>
-      <w:r>
-        <w:rPr>
-          <w:rFonts w:ascii="Arial" w:hAnsi="Arial" w:cs="Arial"/>
-          <w:b/>
-          <w:bCs/>
-          <w:sz w:val="22"/>
-          <w:szCs w:val="22"/>
-        </w:rPr>
-        <w:t>http:</w:t>
-      </w:r>
-      <w:proofErr w:type="gramEnd"/>
-      <w:r>
-        <w:rPr>
-          <w:rFonts w:ascii="Arial" w:hAnsi="Arial" w:cs="Arial"/>
-          <w:b/>
-          <w:bCs/>
-          <w:sz w:val="22"/>
-          <w:szCs w:val="22"/>
-        </w:rPr>
-        <w:t xml:space="preserve"> </w:t>
-      </w:r>
-      <w:r>
-        <w:rPr>
-          <w:rFonts w:ascii="Arial" w:hAnsi="Arial" w:cs="Arial"/>
-          <w:bCs/>
-          <w:sz w:val="22"/>
-          <w:szCs w:val="22"/>
-        </w:rPr>
-        <w:t>N</w:t>
-      </w:r>
-      <w:r>
-        <w:rPr>
-          <w:rFonts w:ascii="Arial" w:hAnsi="Arial" w:cs="Arial"/>
-          <w:bCs/>
-          <w:sz w:val="22"/>
-          <w:szCs w:val="22"/>
-        </w:rPr>
-        <w:t>ovembre 2014</w:t>
-      </w:r>
-      <w:r>
-        <w:rPr>
-          <w:rFonts w:ascii="Arial" w:hAnsi="Arial" w:cs="Arial"/>
-          <w:b/>
-          <w:bCs/>
-          <w:sz w:val="22"/>
-          <w:szCs w:val="22"/>
-        </w:rPr>
-        <w:t xml:space="preserve"> - </w:t>
-      </w:r>
-      <w:r>
-        <w:rPr>
-          <w:rFonts w:ascii="Arial" w:hAnsi="Arial" w:cs="Arial"/>
-          <w:bCs/>
-          <w:sz w:val="22"/>
-          <w:szCs w:val="22"/>
-        </w:rPr>
-        <w:t>Septembre</w:t>
-      </w:r>
-      <w:r>
-        <w:rPr>
-          <w:rFonts w:ascii="Arial" w:hAnsi="Arial" w:cs="Arial"/>
-          <w:bCs/>
-          <w:sz w:val="22"/>
-          <w:szCs w:val="22"/>
-        </w:rPr>
-        <w:t xml:space="preserve"> 201</w:t>
-      </w:r>
-      <w:r>
-        <w:rPr>
-          <w:rFonts w:ascii="Arial" w:hAnsi="Arial" w:cs="Arial"/>
-          <w:bCs/>
-          <w:sz w:val="22"/>
-          <w:szCs w:val="22"/>
-        </w:rPr>
-        <w:t>5</w:t>
-      </w:r>
-      <w:r>
-        <w:rPr>
-          <w:rFonts w:ascii="Arial" w:hAnsi="Arial" w:cs="Arial"/>
-          <w:bCs/>
-          <w:sz w:val="22"/>
-          <w:szCs w:val="22"/>
+        <w:t>interpréteur</w:t>
+      </w:r>
+      <w:r>
+        <w:rPr>
+          <w:rFonts w:ascii="Arial" w:hAnsi="Arial" w:cs="Arial"/>
+          <w:sz w:val="20"/>
+          <w:szCs w:val="20"/>
+        </w:rPr>
+        <w:t>/</w:t>
+      </w:r>
+      <w:r>
+        <w:rPr>
+          <w:rFonts w:ascii="Arial" w:hAnsi="Arial" w:cs="Arial"/>
+          <w:sz w:val="20"/>
+          <w:szCs w:val="20"/>
+        </w:rPr>
+        <w:t xml:space="preserve">compilateur </w:t>
+      </w:r>
+      <w:r>
+        <w:rPr>
+          <w:rFonts w:ascii="Arial" w:hAnsi="Arial" w:cs="Arial"/>
+          <w:sz w:val="20"/>
+          <w:szCs w:val="20"/>
+        </w:rPr>
+        <w:t>4D</w:t>
+      </w:r>
+      <w:r>
+        <w:rPr>
+          <w:rFonts w:ascii="Arial" w:hAnsi="Arial" w:cs="Arial"/>
+          <w:sz w:val="20"/>
+          <w:szCs w:val="20"/>
         </w:rPr>
         <w:t xml:space="preserve">. </w:t>
-      </w:r>
-    </w:p>
-    <w:p>
-      <w:pPr>
-        <w:suppressAutoHyphens/>
-        <w:autoSpaceDE w:val="0"/>
-        <w:ind w:left="720"/>
-        <w:rPr>
-          <w:rFonts w:ascii="Arial" w:hAnsi="Arial" w:cs="Arial"/>
-          <w:bCs/>
-          <w:i/>
-          <w:sz w:val="20"/>
-          <w:szCs w:val="20"/>
-        </w:rPr>
-      </w:pPr>
-      <w:r>
-        <w:rPr>
-          <w:rFonts w:ascii="Arial" w:hAnsi="Arial" w:cs="Arial"/>
-          <w:bCs/>
-          <w:i/>
-          <w:sz w:val="20"/>
-          <w:szCs w:val="20"/>
-        </w:rPr>
-        <w:t xml:space="preserve">Développement d’un serveur proxy http pour l’application </w:t>
-      </w:r>
-      <w:proofErr w:type="spellStart"/>
-      <w:r>
-        <w:rPr>
-          <w:rFonts w:ascii="Arial" w:hAnsi="Arial" w:cs="Arial"/>
-          <w:bCs/>
-          <w:i/>
-          <w:sz w:val="20"/>
-          <w:szCs w:val="20"/>
-        </w:rPr>
-        <w:t>Eikon</w:t>
-      </w:r>
-      <w:proofErr w:type="spellEnd"/>
-      <w:r>
-        <w:rPr>
-          <w:rFonts w:ascii="Arial" w:hAnsi="Arial" w:cs="Arial"/>
-          <w:bCs/>
-          <w:i/>
-          <w:sz w:val="20"/>
-          <w:szCs w:val="20"/>
-        </w:rPr>
-        <w:t>. Ce proxy a pour charge de centraliser les requêtes http(s) d’</w:t>
-      </w:r>
-      <w:proofErr w:type="spellStart"/>
-      <w:r>
-        <w:rPr>
-          <w:rFonts w:ascii="Arial" w:hAnsi="Arial" w:cs="Arial"/>
-          <w:bCs/>
-          <w:i/>
-          <w:sz w:val="20"/>
-          <w:szCs w:val="20"/>
-        </w:rPr>
-        <w:t>Eikon</w:t>
-      </w:r>
-      <w:proofErr w:type="spellEnd"/>
-      <w:r>
-        <w:rPr>
-          <w:rFonts w:ascii="Arial" w:hAnsi="Arial" w:cs="Arial"/>
-          <w:bCs/>
-          <w:i/>
-          <w:sz w:val="20"/>
-          <w:szCs w:val="20"/>
-        </w:rPr>
-        <w:t xml:space="preserve"> pour optimiser la bande passante et de les rediriger vers d’autres serveurs </w:t>
-      </w:r>
-      <w:r>
-        <w:rPr>
-          <w:rFonts w:ascii="Arial" w:hAnsi="Arial" w:cs="Arial"/>
-          <w:bCs/>
-          <w:i/>
-          <w:sz w:val="20"/>
-          <w:szCs w:val="20"/>
-        </w:rPr>
-        <w:t xml:space="preserve">en cas de panne </w:t>
-      </w:r>
-      <w:r>
-        <w:rPr>
-          <w:rFonts w:ascii="Arial" w:hAnsi="Arial" w:cs="Arial"/>
-          <w:bCs/>
-          <w:i/>
-          <w:sz w:val="20"/>
-          <w:szCs w:val="20"/>
-        </w:rPr>
-        <w:t>(failover).</w:t>
-      </w:r>
-      <w:r>
-        <w:rPr>
-          <w:rFonts w:ascii="Arial" w:hAnsi="Arial" w:cs="Arial"/>
-          <w:sz w:val="20"/>
-          <w:szCs w:val="20"/>
-        </w:rPr>
-        <w:t xml:space="preserve"> </w:t>
       </w:r>
     </w:p>
     <w:p>
@@ -3325,7 +2977,47 @@
           <w:sz w:val="20"/>
           <w:szCs w:val="20"/>
         </w:rPr>
-        <w:t xml:space="preserve">Développement d’un proxy HTTP/S en </w:t>
+        <w:t xml:space="preserve"> </w:t>
+      </w:r>
+      <w:r>
+        <w:rPr>
+          <w:rFonts w:ascii="Arial" w:hAnsi="Arial" w:cs="Arial"/>
+          <w:sz w:val="20"/>
+          <w:szCs w:val="20"/>
+        </w:rPr>
+        <w:t>Méthodologie agile : t</w:t>
+      </w:r>
+      <w:r>
+        <w:rPr>
+          <w:rFonts w:ascii="Arial" w:hAnsi="Arial" w:cs="Arial"/>
+          <w:sz w:val="20"/>
+          <w:szCs w:val="20"/>
+        </w:rPr>
+        <w:t>est</w:t>
+      </w:r>
+      <w:r>
+        <w:rPr>
+          <w:rFonts w:ascii="Arial" w:hAnsi="Arial" w:cs="Arial"/>
+          <w:sz w:val="20"/>
+          <w:szCs w:val="20"/>
+        </w:rPr>
+        <w:t>s</w:t>
+      </w:r>
+      <w:r>
+        <w:rPr>
+          <w:rFonts w:ascii="Arial" w:hAnsi="Arial" w:cs="Arial"/>
+          <w:sz w:val="20"/>
+          <w:szCs w:val="20"/>
+        </w:rPr>
+        <w:t xml:space="preserve"> unitaires en langages 4D</w:t>
+      </w:r>
+      <w:r>
+        <w:rPr>
+          <w:rFonts w:ascii="Arial" w:hAnsi="Arial" w:cs="Arial"/>
+          <w:sz w:val="20"/>
+          <w:szCs w:val="20"/>
+        </w:rPr>
+        <w:t xml:space="preserve">, </w:t>
       </w:r>
       <w:proofErr w:type="spellStart"/>
       <w:r>
@@ -3334,7 +3026,7 @@
           <w:sz w:val="20"/>
           <w:szCs w:val="20"/>
         </w:rPr>
-        <w:t>NodeJS</w:t>
+        <w:t>scrum</w:t>
       </w:r>
       <w:proofErr w:type="spellEnd"/>
       <w:r>
@@ -3343,8 +3035,44 @@
           <w:sz w:val="20"/>
           <w:szCs w:val="20"/>
         </w:rPr>
-        <w:t>.</w:t>
-      </w:r>
+        <w:t xml:space="preserve"> </w:t>
+      </w:r>
+      <w:proofErr w:type="spellStart"/>
+      <w:r>
+        <w:rPr>
+          <w:rFonts w:ascii="Arial" w:hAnsi="Arial" w:cs="Arial"/>
+          <w:sz w:val="20"/>
+          <w:szCs w:val="20"/>
+        </w:rPr>
+        <w:t>master</w:t>
+      </w:r>
+      <w:r>
+        <w:rPr>
+          <w:rFonts w:ascii="Arial" w:hAnsi="Arial" w:cs="Arial"/>
+          <w:sz w:val="20"/>
+          <w:szCs w:val="20"/>
+        </w:rPr>
+        <w:t>ing</w:t>
+      </w:r>
+      <w:proofErr w:type="spellEnd"/>
+      <w:r>
+        <w:rPr>
+          <w:rFonts w:ascii="Arial" w:hAnsi="Arial" w:cs="Arial"/>
+          <w:sz w:val="20"/>
+          <w:szCs w:val="20"/>
+        </w:rPr>
+        <w:t xml:space="preserve">, flash </w:t>
+      </w:r>
+      <w:proofErr w:type="spellStart"/>
+      <w:r>
+        <w:rPr>
+          <w:rFonts w:ascii="Arial" w:hAnsi="Arial" w:cs="Arial"/>
+          <w:sz w:val="20"/>
+          <w:szCs w:val="20"/>
+        </w:rPr>
+        <w:t>features</w:t>
+      </w:r>
+      <w:proofErr w:type="spellEnd"/>
     </w:p>
     <w:p>
       <w:pPr>
@@ -3367,7 +3095,366 @@
           <w:sz w:val="20"/>
           <w:szCs w:val="20"/>
         </w:rPr>
-        <w:t xml:space="preserve">Intégration du moteur JavaScript Google V8 dans un environnement C++. </w:t>
+        <w:t xml:space="preserve"> </w:t>
+      </w:r>
+      <w:r>
+        <w:rPr>
+          <w:rFonts w:ascii="Arial" w:hAnsi="Arial" w:cs="Arial"/>
+          <w:sz w:val="20"/>
+          <w:szCs w:val="20"/>
+        </w:rPr>
+        <w:t xml:space="preserve">Intégration de Google test au </w:t>
+      </w:r>
+      <w:proofErr w:type="spellStart"/>
+      <w:r>
+        <w:rPr>
+          <w:rFonts w:ascii="Arial" w:hAnsi="Arial" w:cs="Arial"/>
+          <w:sz w:val="20"/>
+          <w:szCs w:val="20"/>
+        </w:rPr>
+        <w:t>framework</w:t>
+      </w:r>
+      <w:proofErr w:type="spellEnd"/>
+      <w:r>
+        <w:rPr>
+          <w:rFonts w:ascii="Arial" w:hAnsi="Arial" w:cs="Arial"/>
+          <w:sz w:val="20"/>
+          <w:szCs w:val="20"/>
+        </w:rPr>
+        <w:t xml:space="preserve"> 4D de tests unitaires</w:t>
+      </w:r>
+      <w:r>
+        <w:rPr>
+          <w:rFonts w:ascii="Arial" w:hAnsi="Arial" w:cs="Arial"/>
+          <w:sz w:val="20"/>
+          <w:szCs w:val="20"/>
+        </w:rPr>
+        <w:t>.</w:t>
+      </w:r>
+    </w:p>
+    <w:p>
+      <w:pPr>
+        <w:suppressAutoHyphens/>
+        <w:autoSpaceDE w:val="0"/>
+        <w:ind w:left="732"/>
+        <w:jc w:val="both"/>
+        <w:rPr>
+          <w:rFonts w:ascii="Arial" w:hAnsi="Arial" w:cs="Arial"/>
+          <w:sz w:val="20"/>
+          <w:szCs w:val="20"/>
+        </w:rPr>
+      </w:pPr>
+    </w:p>
+    <w:p>
+      <w:pPr>
+        <w:suppressAutoHyphens/>
+        <w:autoSpaceDE w:val="0"/>
+        <w:rPr>
+          <w:rFonts w:ascii="Arial" w:hAnsi="Arial" w:cs="Arial"/>
+          <w:b/>
+          <w:bCs/>
+          <w:sz w:val="22"/>
+          <w:szCs w:val="22"/>
+        </w:rPr>
+      </w:pPr>
+      <w:r>
+        <w:rPr>
+          <w:rFonts w:ascii="Arial" w:hAnsi="Arial" w:cs="Arial"/>
+          <w:b/>
+          <w:bCs/>
+          <w:sz w:val="22"/>
+          <w:szCs w:val="22"/>
+          <w:highlight w:val="lightGray"/>
+        </w:rPr>
+        <w:t>Ingénieur développeur – Thomson Reuters : Juin 2005 – Septembre 2015.</w:t>
+      </w:r>
+      <w:r>
+        <w:rPr>
+          <w:rFonts w:ascii="Arial" w:hAnsi="Arial" w:cs="Arial"/>
+          <w:b/>
+          <w:bCs/>
+          <w:sz w:val="22"/>
+          <w:szCs w:val="22"/>
+        </w:rPr>
+        <w:t xml:space="preserve"> </w:t>
+      </w:r>
+    </w:p>
+    <w:p>
+      <w:pPr>
+        <w:suppressAutoHyphens/>
+        <w:autoSpaceDE w:val="0"/>
+        <w:ind w:left="567" w:hanging="141"/>
+        <w:rPr>
+          <w:rFonts w:ascii="Arial" w:hAnsi="Arial" w:cs="Arial"/>
+          <w:bCs/>
+          <w:sz w:val="22"/>
+          <w:szCs w:val="22"/>
+        </w:rPr>
+      </w:pPr>
+      <w:r>
+        <w:rPr>
+          <w:rFonts w:ascii="Arial" w:hAnsi="Arial" w:cs="Arial"/>
+          <w:bCs/>
+          <w:sz w:val="22"/>
+          <w:szCs w:val="22"/>
+        </w:rPr>
+        <w:t>Divers postes de développement pour l</w:t>
+      </w:r>
+      <w:r>
+        <w:rPr>
+          <w:rFonts w:ascii="Arial" w:hAnsi="Arial" w:cs="Arial"/>
+          <w:bCs/>
+          <w:sz w:val="22"/>
+          <w:szCs w:val="22"/>
+        </w:rPr>
+        <w:tab/>
+      </w:r>
+      <w:r>
+        <w:rPr>
+          <w:rFonts w:ascii="Arial" w:hAnsi="Arial" w:cs="Arial"/>
+          <w:bCs/>
+          <w:sz w:val="22"/>
+          <w:szCs w:val="22"/>
+        </w:rPr>
+        <w:t xml:space="preserve">’application </w:t>
+      </w:r>
+      <w:proofErr w:type="spellStart"/>
+      <w:r>
+        <w:rPr>
+          <w:rFonts w:ascii="Arial" w:hAnsi="Arial" w:cs="Arial"/>
+          <w:bCs/>
+          <w:sz w:val="22"/>
+          <w:szCs w:val="22"/>
+        </w:rPr>
+        <w:t>Eikon</w:t>
+      </w:r>
+      <w:proofErr w:type="spellEnd"/>
+      <w:r>
+        <w:rPr>
+          <w:rFonts w:ascii="Arial" w:hAnsi="Arial" w:cs="Arial"/>
+          <w:bCs/>
+          <w:sz w:val="22"/>
+          <w:szCs w:val="22"/>
+        </w:rPr>
+        <w:t xml:space="preserve"> Desktop.</w:t>
+      </w:r>
+    </w:p>
+    <w:p>
+      <w:pPr>
+        <w:suppressAutoHyphens/>
+        <w:autoSpaceDE w:val="0"/>
+        <w:rPr>
+          <w:rFonts w:ascii="Arial" w:hAnsi="Arial" w:cs="Arial"/>
+          <w:b/>
+          <w:bCs/>
+          <w:sz w:val="22"/>
+          <w:szCs w:val="22"/>
+        </w:rPr>
+      </w:pPr>
+    </w:p>
+    <w:p>
+      <w:pPr>
+        <w:suppressAutoHyphens/>
+        <w:autoSpaceDE w:val="0"/>
+        <w:ind w:firstLine="426"/>
+        <w:rPr>
+          <w:rFonts w:ascii="Arial" w:hAnsi="Arial" w:cs="Arial"/>
+          <w:bCs/>
+          <w:sz w:val="22"/>
+          <w:szCs w:val="22"/>
+        </w:rPr>
+      </w:pPr>
+      <w:r>
+        <w:rPr>
+          <w:rFonts w:ascii="Arial" w:hAnsi="Arial" w:cs="Arial"/>
+          <w:b/>
+          <w:bCs/>
+          <w:sz w:val="22"/>
+          <w:szCs w:val="22"/>
+        </w:rPr>
+        <w:t xml:space="preserve">Proxy http: </w:t>
+      </w:r>
+      <w:r>
+        <w:rPr>
+          <w:rFonts w:ascii="Arial" w:hAnsi="Arial" w:cs="Arial"/>
+          <w:bCs/>
+          <w:sz w:val="22"/>
+          <w:szCs w:val="22"/>
+        </w:rPr>
+        <w:t>N</w:t>
+      </w:r>
+      <w:r>
+        <w:rPr>
+          <w:rFonts w:ascii="Arial" w:hAnsi="Arial" w:cs="Arial"/>
+          <w:bCs/>
+          <w:sz w:val="22"/>
+          <w:szCs w:val="22"/>
+        </w:rPr>
+        <w:t>ovembre 2014</w:t>
+      </w:r>
+      <w:r>
+        <w:rPr>
+          <w:rFonts w:ascii="Arial" w:hAnsi="Arial" w:cs="Arial"/>
+          <w:b/>
+          <w:bCs/>
+          <w:sz w:val="22"/>
+          <w:szCs w:val="22"/>
+        </w:rPr>
+        <w:t xml:space="preserve"> - </w:t>
+      </w:r>
+      <w:r>
+        <w:rPr>
+          <w:rFonts w:ascii="Arial" w:hAnsi="Arial" w:cs="Arial"/>
+          <w:bCs/>
+          <w:sz w:val="22"/>
+          <w:szCs w:val="22"/>
+        </w:rPr>
+        <w:t>Septembre</w:t>
+      </w:r>
+      <w:r>
+        <w:rPr>
+          <w:rFonts w:ascii="Arial" w:hAnsi="Arial" w:cs="Arial"/>
+          <w:bCs/>
+          <w:sz w:val="22"/>
+          <w:szCs w:val="22"/>
+        </w:rPr>
+        <w:t xml:space="preserve"> 201</w:t>
+      </w:r>
+      <w:r>
+        <w:rPr>
+          <w:rFonts w:ascii="Arial" w:hAnsi="Arial" w:cs="Arial"/>
+          <w:bCs/>
+          <w:sz w:val="22"/>
+          <w:szCs w:val="22"/>
+        </w:rPr>
+        <w:t>5</w:t>
+      </w:r>
+      <w:r>
+        <w:rPr>
+          <w:rFonts w:ascii="Arial" w:hAnsi="Arial" w:cs="Arial"/>
+          <w:bCs/>
+          <w:sz w:val="22"/>
+          <w:szCs w:val="22"/>
+        </w:rPr>
+        <w:t xml:space="preserve">. </w:t>
+      </w:r>
+    </w:p>
+    <w:p>
+      <w:pPr>
+        <w:suppressAutoHyphens/>
+        <w:autoSpaceDE w:val="0"/>
+        <w:ind w:left="720"/>
+        <w:rPr>
+          <w:rFonts w:ascii="Arial" w:hAnsi="Arial" w:cs="Arial"/>
+          <w:bCs/>
+          <w:i/>
+          <w:sz w:val="20"/>
+          <w:szCs w:val="20"/>
+        </w:rPr>
+      </w:pPr>
+      <w:r>
+        <w:rPr>
+          <w:rFonts w:ascii="Arial" w:hAnsi="Arial" w:cs="Arial"/>
+          <w:bCs/>
+          <w:i/>
+          <w:sz w:val="20"/>
+          <w:szCs w:val="20"/>
+        </w:rPr>
+        <w:t xml:space="preserve">Développement d’un serveur proxy http pour l’application </w:t>
+      </w:r>
+      <w:proofErr w:type="spellStart"/>
+      <w:r>
+        <w:rPr>
+          <w:rFonts w:ascii="Arial" w:hAnsi="Arial" w:cs="Arial"/>
+          <w:bCs/>
+          <w:i/>
+          <w:sz w:val="20"/>
+          <w:szCs w:val="20"/>
+        </w:rPr>
+        <w:t>Eikon</w:t>
+      </w:r>
+      <w:proofErr w:type="spellEnd"/>
+      <w:r>
+        <w:rPr>
+          <w:rFonts w:ascii="Arial" w:hAnsi="Arial" w:cs="Arial"/>
+          <w:bCs/>
+          <w:i/>
+          <w:sz w:val="20"/>
+          <w:szCs w:val="20"/>
+        </w:rPr>
+        <w:t>. Ce proxy a pour charge de centraliser les requêtes http(s) d’</w:t>
+      </w:r>
+      <w:proofErr w:type="spellStart"/>
+      <w:r>
+        <w:rPr>
+          <w:rFonts w:ascii="Arial" w:hAnsi="Arial" w:cs="Arial"/>
+          <w:bCs/>
+          <w:i/>
+          <w:sz w:val="20"/>
+          <w:szCs w:val="20"/>
+        </w:rPr>
+        <w:t>Eikon</w:t>
+      </w:r>
+      <w:proofErr w:type="spellEnd"/>
+      <w:r>
+        <w:rPr>
+          <w:rFonts w:ascii="Arial" w:hAnsi="Arial" w:cs="Arial"/>
+          <w:bCs/>
+          <w:i/>
+          <w:sz w:val="20"/>
+          <w:szCs w:val="20"/>
+        </w:rPr>
+        <w:t xml:space="preserve"> pour optimiser la bande passante et de les rediriger vers d’autres serveurs </w:t>
+      </w:r>
+      <w:r>
+        <w:rPr>
+          <w:rFonts w:ascii="Arial" w:hAnsi="Arial" w:cs="Arial"/>
+          <w:bCs/>
+          <w:i/>
+          <w:sz w:val="20"/>
+          <w:szCs w:val="20"/>
+        </w:rPr>
+        <w:t xml:space="preserve">en cas de panne </w:t>
+      </w:r>
+      <w:r>
+        <w:rPr>
+          <w:rFonts w:ascii="Arial" w:hAnsi="Arial" w:cs="Arial"/>
+          <w:bCs/>
+          <w:i/>
+          <w:sz w:val="20"/>
+          <w:szCs w:val="20"/>
+        </w:rPr>
+        <w:t>(</w:t>
+      </w:r>
+      <w:proofErr w:type="spellStart"/>
+      <w:r>
+        <w:rPr>
+          <w:rFonts w:ascii="Arial" w:hAnsi="Arial" w:cs="Arial"/>
+          <w:bCs/>
+          <w:i/>
+          <w:sz w:val="20"/>
+          <w:szCs w:val="20"/>
+        </w:rPr>
+        <w:t>failover</w:t>
+      </w:r>
+      <w:proofErr w:type="spellEnd"/>
+      <w:r>
+        <w:rPr>
+          <w:rFonts w:ascii="Arial" w:hAnsi="Arial" w:cs="Arial"/>
+          <w:bCs/>
+          <w:i/>
+          <w:sz w:val="20"/>
+          <w:szCs w:val="20"/>
+        </w:rPr>
+        <w:t>).</w:t>
+      </w:r>
+      <w:r>
+        <w:rPr>
+          <w:rFonts w:ascii="Arial" w:hAnsi="Arial" w:cs="Arial"/>
+          <w:sz w:val="20"/>
+          <w:szCs w:val="20"/>
+        </w:rPr>
+        <w:t xml:space="preserve"> </w:t>
       </w:r>
     </w:p>
     <w:p>
@@ -3391,7 +3478,7 @@
           <w:sz w:val="20"/>
           <w:szCs w:val="20"/>
         </w:rPr>
-        <w:t xml:space="preserve">Développement d’un add-on </w:t>
+        <w:t xml:space="preserve">Développement d’un proxy HTTP/S en </w:t>
       </w:r>
       <w:proofErr w:type="spellStart"/>
       <w:r>
@@ -3409,7 +3496,7 @@
           <w:sz w:val="20"/>
           <w:szCs w:val="20"/>
         </w:rPr>
-        <w:t xml:space="preserve"> en C++.</w:t>
+        <w:t>.</w:t>
       </w:r>
     </w:p>
     <w:p>
@@ -3433,7 +3520,7 @@
           <w:sz w:val="20"/>
           <w:szCs w:val="20"/>
         </w:rPr>
-        <w:t>Protocoles HTTP, HTTPS, SPDY.</w:t>
+        <w:t xml:space="preserve">Intégration du moteur JavaScript Google V8 dans un environnement C++. </w:t>
       </w:r>
     </w:p>
     <w:p>
@@ -3457,7 +3544,43 @@
           <w:sz w:val="20"/>
           <w:szCs w:val="20"/>
         </w:rPr>
-        <w:t>Monitoring des requêtes http et de la bande passante.</w:t>
+        <w:t xml:space="preserve">Développement d’un </w:t>
+      </w:r>
+      <w:proofErr w:type="spellStart"/>
+      <w:r>
+        <w:rPr>
+          <w:rFonts w:ascii="Arial" w:hAnsi="Arial" w:cs="Arial"/>
+          <w:sz w:val="20"/>
+          <w:szCs w:val="20"/>
+        </w:rPr>
+        <w:t>add-on</w:t>
+      </w:r>
+      <w:proofErr w:type="spellEnd"/>
+      <w:r>
+        <w:rPr>
+          <w:rFonts w:ascii="Arial" w:hAnsi="Arial" w:cs="Arial"/>
+          <w:sz w:val="20"/>
+          <w:szCs w:val="20"/>
+        </w:rPr>
+        <w:t xml:space="preserve"> </w:t>
+      </w:r>
+      <w:proofErr w:type="spellStart"/>
+      <w:r>
+        <w:rPr>
+          <w:rFonts w:ascii="Arial" w:hAnsi="Arial" w:cs="Arial"/>
+          <w:sz w:val="20"/>
+          <w:szCs w:val="20"/>
+        </w:rPr>
+        <w:t>NodeJS</w:t>
+      </w:r>
+      <w:proofErr w:type="spellEnd"/>
+      <w:r>
+        <w:rPr>
+          <w:rFonts w:ascii="Arial" w:hAnsi="Arial" w:cs="Arial"/>
+          <w:sz w:val="20"/>
+          <w:szCs w:val="20"/>
+        </w:rPr>
+        <w:t xml:space="preserve"> en C++.</w:t>
       </w:r>
     </w:p>
     <w:p>
@@ -3481,7 +3604,7 @@
           <w:sz w:val="20"/>
           <w:szCs w:val="20"/>
         </w:rPr>
-        <w:t>Profiling et optimisation de code.</w:t>
+        <w:t>Protocoles HTTP, HTTPS, SPDY.</w:t>
       </w:r>
     </w:p>
     <w:p>
@@ -3505,298 +3628,8 @@
           <w:sz w:val="20"/>
           <w:szCs w:val="20"/>
         </w:rPr>
-        <w:t>Création de bancs de test unitaires.</w:t>
-      </w:r>
-    </w:p>
-    <w:p>
-      <w:pPr>
-        <w:suppressAutoHyphens/>
-        <w:autoSpaceDE w:val="0"/>
-        <w:rPr>
-          <w:rFonts w:ascii="Arial" w:hAnsi="Arial" w:cs="Arial"/>
-          <w:b/>
-          <w:bCs/>
-          <w:sz w:val="22"/>
-          <w:szCs w:val="22"/>
-        </w:rPr>
-      </w:pPr>
-    </w:p>
-    <w:p>
-      <w:pPr>
-        <w:suppressAutoHyphens/>
-        <w:autoSpaceDE w:val="0"/>
-        <w:rPr>
-          <w:rFonts w:ascii="Arial" w:hAnsi="Arial" w:cs="Arial"/>
-          <w:b/>
-          <w:bCs/>
-          <w:sz w:val="22"/>
-          <w:szCs w:val="22"/>
-        </w:rPr>
-      </w:pPr>
-    </w:p>
-    <w:p>
-      <w:pPr>
-        <w:suppressAutoHyphens/>
-        <w:autoSpaceDE w:val="0"/>
-        <w:rPr>
-          <w:rFonts w:ascii="Arial" w:hAnsi="Arial" w:cs="Arial"/>
-          <w:b/>
-          <w:bCs/>
-          <w:sz w:val="22"/>
-          <w:szCs w:val="22"/>
-        </w:rPr>
-      </w:pPr>
-    </w:p>
-    <w:p>
-      <w:pPr>
-        <w:suppressAutoHyphens/>
-        <w:autoSpaceDE w:val="0"/>
-        <w:rPr>
-          <w:rFonts w:ascii="Arial" w:hAnsi="Arial" w:cs="Arial"/>
-          <w:b/>
-          <w:bCs/>
-          <w:sz w:val="22"/>
-          <w:szCs w:val="22"/>
-        </w:rPr>
-      </w:pPr>
-    </w:p>
-    <w:p>
-      <w:pPr>
-        <w:suppressAutoHyphens/>
-        <w:autoSpaceDE w:val="0"/>
-        <w:rPr>
-          <w:rFonts w:ascii="Arial" w:hAnsi="Arial" w:cs="Arial"/>
-          <w:b/>
-          <w:bCs/>
-          <w:sz w:val="22"/>
-          <w:szCs w:val="22"/>
-        </w:rPr>
-      </w:pPr>
-    </w:p>
-    <w:p>
-      <w:pPr>
-        <w:suppressAutoHyphens/>
-        <w:autoSpaceDE w:val="0"/>
-        <w:rPr>
-          <w:rFonts w:ascii="Arial" w:hAnsi="Arial" w:cs="Arial"/>
-          <w:b/>
-          <w:bCs/>
-          <w:sz w:val="22"/>
-          <w:szCs w:val="22"/>
-        </w:rPr>
-      </w:pPr>
-    </w:p>
-    <w:p>
-      <w:pPr>
-        <w:suppressAutoHyphens/>
-        <w:autoSpaceDE w:val="0"/>
-        <w:rPr>
-          <w:rFonts w:ascii="Arial" w:hAnsi="Arial" w:cs="Arial"/>
-          <w:b/>
-          <w:bCs/>
-          <w:sz w:val="22"/>
-          <w:szCs w:val="22"/>
-        </w:rPr>
-      </w:pPr>
-    </w:p>
-    <w:p>
-      <w:pPr>
-        <w:suppressAutoHyphens/>
-        <w:autoSpaceDE w:val="0"/>
-        <w:rPr>
-          <w:rFonts w:ascii="Arial" w:hAnsi="Arial" w:cs="Arial"/>
-          <w:b/>
-          <w:bCs/>
-          <w:sz w:val="22"/>
-          <w:szCs w:val="22"/>
-        </w:rPr>
-      </w:pPr>
-    </w:p>
-    <w:p>
-      <w:pPr>
-        <w:suppressAutoHyphens/>
-        <w:autoSpaceDE w:val="0"/>
-        <w:ind w:firstLine="426"/>
-        <w:rPr>
-          <w:rFonts w:ascii="Arial" w:hAnsi="Arial" w:cs="Arial"/>
-          <w:bCs/>
-          <w:sz w:val="22"/>
-          <w:szCs w:val="22"/>
-        </w:rPr>
-      </w:pPr>
-      <w:proofErr w:type="spellStart"/>
-      <w:r>
-        <w:rPr>
-          <w:rFonts w:ascii="Arial" w:hAnsi="Arial" w:cs="Arial"/>
-          <w:b/>
-          <w:bCs/>
-          <w:sz w:val="22"/>
-          <w:szCs w:val="22"/>
-        </w:rPr>
-        <w:t>Eikon</w:t>
-      </w:r>
-      <w:proofErr w:type="spellEnd"/>
-      <w:r>
-        <w:rPr>
-          <w:rFonts w:ascii="Arial" w:hAnsi="Arial" w:cs="Arial"/>
-          <w:b/>
-          <w:bCs/>
-          <w:sz w:val="22"/>
-          <w:szCs w:val="22"/>
-        </w:rPr>
-        <w:t xml:space="preserve"> </w:t>
-      </w:r>
-      <w:proofErr w:type="gramStart"/>
-      <w:r>
-        <w:rPr>
-          <w:rFonts w:ascii="Arial" w:hAnsi="Arial" w:cs="Arial"/>
-          <w:b/>
-          <w:bCs/>
-          <w:sz w:val="22"/>
-          <w:szCs w:val="22"/>
-        </w:rPr>
-        <w:t>Library:</w:t>
-      </w:r>
-      <w:proofErr w:type="gramEnd"/>
-      <w:r>
-        <w:rPr>
-          <w:rFonts w:ascii="Arial" w:hAnsi="Arial" w:cs="Arial"/>
-          <w:b/>
-          <w:bCs/>
-          <w:sz w:val="22"/>
-          <w:szCs w:val="22"/>
-        </w:rPr>
-        <w:t xml:space="preserve"> </w:t>
-      </w:r>
-      <w:r>
-        <w:rPr>
-          <w:rFonts w:ascii="Arial" w:hAnsi="Arial" w:cs="Arial"/>
-          <w:bCs/>
-          <w:sz w:val="22"/>
-          <w:szCs w:val="22"/>
-        </w:rPr>
-        <w:t>Septembre 2013</w:t>
-      </w:r>
-      <w:r>
-        <w:rPr>
-          <w:rFonts w:ascii="Arial" w:hAnsi="Arial" w:cs="Arial"/>
-          <w:bCs/>
-          <w:sz w:val="22"/>
-          <w:szCs w:val="22"/>
-        </w:rPr>
-        <w:t xml:space="preserve"> – Novembre 2014</w:t>
-      </w:r>
-      <w:r>
-        <w:rPr>
-          <w:rFonts w:ascii="Arial" w:hAnsi="Arial" w:cs="Arial"/>
-          <w:bCs/>
-          <w:sz w:val="22"/>
-          <w:szCs w:val="22"/>
-        </w:rPr>
-        <w:t>.</w:t>
-      </w:r>
-    </w:p>
-    <w:p>
-      <w:pPr>
-        <w:suppressAutoHyphens/>
-        <w:autoSpaceDE w:val="0"/>
-        <w:ind w:left="709"/>
-        <w:jc w:val="both"/>
-        <w:rPr>
-          <w:rFonts w:ascii="Arial" w:hAnsi="Arial" w:cs="Arial"/>
-          <w:i/>
-          <w:sz w:val="20"/>
-          <w:szCs w:val="20"/>
-        </w:rPr>
-      </w:pPr>
-      <w:r>
-        <w:rPr>
-          <w:rFonts w:ascii="Arial" w:hAnsi="Arial" w:cs="Arial"/>
-          <w:bCs/>
-          <w:i/>
-          <w:sz w:val="20"/>
-          <w:szCs w:val="20"/>
-        </w:rPr>
-        <w:t xml:space="preserve">Développement d’un </w:t>
-      </w:r>
-      <w:proofErr w:type="spellStart"/>
-      <w:r>
-        <w:rPr>
-          <w:rFonts w:ascii="Arial" w:hAnsi="Arial" w:cs="Arial"/>
-          <w:bCs/>
-          <w:i/>
-          <w:sz w:val="20"/>
-          <w:szCs w:val="20"/>
-        </w:rPr>
-        <w:t>framework</w:t>
-      </w:r>
-      <w:proofErr w:type="spellEnd"/>
-      <w:r>
-        <w:rPr>
-          <w:rFonts w:ascii="Arial" w:hAnsi="Arial" w:cs="Arial"/>
-          <w:bCs/>
-          <w:i/>
-          <w:sz w:val="20"/>
-          <w:szCs w:val="20"/>
-        </w:rPr>
-        <w:t xml:space="preserve"> C#/C++ intégré dans Thomson Reuters </w:t>
-      </w:r>
-      <w:proofErr w:type="spellStart"/>
-      <w:r>
-        <w:rPr>
-          <w:rFonts w:ascii="Arial" w:hAnsi="Arial" w:cs="Arial"/>
-          <w:bCs/>
-          <w:i/>
-          <w:sz w:val="20"/>
-          <w:szCs w:val="20"/>
-        </w:rPr>
-        <w:t>Eikon</w:t>
-      </w:r>
-      <w:proofErr w:type="spellEnd"/>
-      <w:r>
-        <w:rPr>
-          <w:rFonts w:ascii="Arial" w:hAnsi="Arial" w:cs="Arial"/>
-          <w:bCs/>
-          <w:i/>
-          <w:sz w:val="20"/>
-          <w:szCs w:val="20"/>
-        </w:rPr>
-        <w:t xml:space="preserve">, pour la gestion et publication de composants (add-on) .NET ou C++ publiés sur une plateforme serveur et intégrés dans l’application Thomson Reuters </w:t>
-      </w:r>
-      <w:proofErr w:type="spellStart"/>
-      <w:r>
-        <w:rPr>
-          <w:rFonts w:ascii="Arial" w:hAnsi="Arial" w:cs="Arial"/>
-          <w:bCs/>
-          <w:i/>
-          <w:sz w:val="20"/>
-          <w:szCs w:val="20"/>
-        </w:rPr>
-        <w:t>Eikon</w:t>
-      </w:r>
-      <w:proofErr w:type="spellEnd"/>
-      <w:r>
-        <w:rPr>
-          <w:rFonts w:ascii="Arial" w:hAnsi="Arial" w:cs="Arial"/>
-          <w:bCs/>
-          <w:i/>
-          <w:sz w:val="20"/>
-          <w:szCs w:val="20"/>
-        </w:rPr>
-        <w:t xml:space="preserve">. </w:t>
-      </w:r>
-    </w:p>
-    <w:p>
-      <w:pPr>
-        <w:suppressAutoHyphens/>
-        <w:autoSpaceDE w:val="0"/>
-        <w:ind w:left="720"/>
-        <w:rPr>
-          <w:rFonts w:ascii="Arial" w:hAnsi="Arial" w:cs="Arial"/>
-          <w:sz w:val="20"/>
-          <w:szCs w:val="20"/>
-        </w:rPr>
-      </w:pPr>
+        <w:t>Monitoring des requêtes http et de la bande passante.</w:t>
+      </w:r>
     </w:p>
     <w:p>
       <w:pPr>
@@ -3813,13 +3646,23 @@
           <w:szCs w:val="20"/>
         </w:rPr>
       </w:pPr>
-      <w:r>
-        <w:rPr>
-          <w:rFonts w:ascii="Arial" w:hAnsi="Arial" w:cs="Arial"/>
-          <w:sz w:val="20"/>
-          <w:szCs w:val="20"/>
-        </w:rPr>
-        <w:t>Publication sur le serveur des add-on .NET ou C++.</w:t>
+      <w:proofErr w:type="spellStart"/>
+      <w:r>
+        <w:rPr>
+          <w:rFonts w:ascii="Arial" w:hAnsi="Arial" w:cs="Arial"/>
+          <w:sz w:val="20"/>
+          <w:szCs w:val="20"/>
+        </w:rPr>
+        <w:t>Profiling</w:t>
+      </w:r>
+      <w:proofErr w:type="spellEnd"/>
+      <w:r>
+        <w:rPr>
+          <w:rFonts w:ascii="Arial" w:hAnsi="Arial" w:cs="Arial"/>
+          <w:sz w:val="20"/>
+          <w:szCs w:val="20"/>
+        </w:rPr>
+        <w:t xml:space="preserve"> et optimisation de code.</w:t>
       </w:r>
     </w:p>
     <w:p>
@@ -3843,8 +3686,246 @@
           <w:sz w:val="20"/>
           <w:szCs w:val="20"/>
         </w:rPr>
-        <w:t>Gestion de version des add-on.</w:t>
-      </w:r>
+        <w:t>Création de bancs de test unitaires.</w:t>
+      </w:r>
+    </w:p>
+    <w:p>
+      <w:pPr>
+        <w:suppressAutoHyphens/>
+        <w:autoSpaceDE w:val="0"/>
+        <w:rPr>
+          <w:rFonts w:ascii="Arial" w:hAnsi="Arial" w:cs="Arial"/>
+          <w:b/>
+          <w:bCs/>
+          <w:sz w:val="22"/>
+          <w:szCs w:val="22"/>
+        </w:rPr>
+      </w:pPr>
+    </w:p>
+    <w:p>
+      <w:pPr>
+        <w:suppressAutoHyphens/>
+        <w:autoSpaceDE w:val="0"/>
+        <w:rPr>
+          <w:rFonts w:ascii="Arial" w:hAnsi="Arial" w:cs="Arial"/>
+          <w:b/>
+          <w:bCs/>
+          <w:sz w:val="22"/>
+          <w:szCs w:val="22"/>
+        </w:rPr>
+      </w:pPr>
+    </w:p>
+    <w:p>
+      <w:pPr>
+        <w:suppressAutoHyphens/>
+        <w:autoSpaceDE w:val="0"/>
+        <w:rPr>
+          <w:rFonts w:ascii="Arial" w:hAnsi="Arial" w:cs="Arial"/>
+          <w:b/>
+          <w:bCs/>
+          <w:sz w:val="22"/>
+          <w:szCs w:val="22"/>
+        </w:rPr>
+      </w:pPr>
+    </w:p>
+    <w:p>
+      <w:pPr>
+        <w:suppressAutoHyphens/>
+        <w:autoSpaceDE w:val="0"/>
+        <w:rPr>
+          <w:rFonts w:ascii="Arial" w:hAnsi="Arial" w:cs="Arial"/>
+          <w:b/>
+          <w:bCs/>
+          <w:sz w:val="22"/>
+          <w:szCs w:val="22"/>
+        </w:rPr>
+      </w:pPr>
+    </w:p>
+    <w:p>
+      <w:pPr>
+        <w:suppressAutoHyphens/>
+        <w:autoSpaceDE w:val="0"/>
+        <w:ind w:firstLine="426"/>
+        <w:rPr>
+          <w:rFonts w:ascii="Arial" w:hAnsi="Arial" w:cs="Arial"/>
+          <w:bCs/>
+          <w:sz w:val="22"/>
+          <w:szCs w:val="22"/>
+        </w:rPr>
+      </w:pPr>
+      <w:proofErr w:type="spellStart"/>
+      <w:r>
+        <w:rPr>
+          <w:rFonts w:ascii="Arial" w:hAnsi="Arial" w:cs="Arial"/>
+          <w:b/>
+          <w:bCs/>
+          <w:sz w:val="22"/>
+          <w:szCs w:val="22"/>
+        </w:rPr>
+        <w:t>Eikon</w:t>
+      </w:r>
+      <w:proofErr w:type="spellEnd"/>
+      <w:r>
+        <w:rPr>
+          <w:rFonts w:ascii="Arial" w:hAnsi="Arial" w:cs="Arial"/>
+          <w:b/>
+          <w:bCs/>
+          <w:sz w:val="22"/>
+          <w:szCs w:val="22"/>
+        </w:rPr>
+        <w:t xml:space="preserve"> Library: </w:t>
+      </w:r>
+      <w:r>
+        <w:rPr>
+          <w:rFonts w:ascii="Arial" w:hAnsi="Arial" w:cs="Arial"/>
+          <w:bCs/>
+          <w:sz w:val="22"/>
+          <w:szCs w:val="22"/>
+        </w:rPr>
+        <w:t>Septembre 2013</w:t>
+      </w:r>
+      <w:r>
+        <w:rPr>
+          <w:rFonts w:ascii="Arial" w:hAnsi="Arial" w:cs="Arial"/>
+          <w:bCs/>
+          <w:sz w:val="22"/>
+          <w:szCs w:val="22"/>
+        </w:rPr>
+        <w:t xml:space="preserve"> – Novembre 2014</w:t>
+      </w:r>
+      <w:r>
+        <w:rPr>
+          <w:rFonts w:ascii="Arial" w:hAnsi="Arial" w:cs="Arial"/>
+          <w:bCs/>
+          <w:sz w:val="22"/>
+          <w:szCs w:val="22"/>
+        </w:rPr>
+        <w:t>.</w:t>
+      </w:r>
+    </w:p>
+    <w:p>
+      <w:pPr>
+        <w:suppressAutoHyphens/>
+        <w:autoSpaceDE w:val="0"/>
+        <w:ind w:left="709"/>
+        <w:jc w:val="both"/>
+        <w:rPr>
+          <w:rFonts w:ascii="Arial" w:hAnsi="Arial" w:cs="Arial"/>
+          <w:i/>
+          <w:sz w:val="20"/>
+          <w:szCs w:val="20"/>
+        </w:rPr>
+      </w:pPr>
+      <w:r>
+        <w:rPr>
+          <w:rFonts w:ascii="Arial" w:hAnsi="Arial" w:cs="Arial"/>
+          <w:bCs/>
+          <w:i/>
+          <w:sz w:val="20"/>
+          <w:szCs w:val="20"/>
+        </w:rPr>
+        <w:t xml:space="preserve">Développement d’un </w:t>
+      </w:r>
+      <w:proofErr w:type="spellStart"/>
+      <w:r>
+        <w:rPr>
+          <w:rFonts w:ascii="Arial" w:hAnsi="Arial" w:cs="Arial"/>
+          <w:bCs/>
+          <w:i/>
+          <w:sz w:val="20"/>
+          <w:szCs w:val="20"/>
+        </w:rPr>
+        <w:t>framework</w:t>
+      </w:r>
+      <w:proofErr w:type="spellEnd"/>
+      <w:r>
+        <w:rPr>
+          <w:rFonts w:ascii="Arial" w:hAnsi="Arial" w:cs="Arial"/>
+          <w:bCs/>
+          <w:i/>
+          <w:sz w:val="20"/>
+          <w:szCs w:val="20"/>
+        </w:rPr>
+        <w:t xml:space="preserve"> C#/C++ intégré dans Thomson Reuters </w:t>
+      </w:r>
+      <w:proofErr w:type="spellStart"/>
+      <w:r>
+        <w:rPr>
+          <w:rFonts w:ascii="Arial" w:hAnsi="Arial" w:cs="Arial"/>
+          <w:bCs/>
+          <w:i/>
+          <w:sz w:val="20"/>
+          <w:szCs w:val="20"/>
+        </w:rPr>
+        <w:t>Eikon</w:t>
+      </w:r>
+      <w:proofErr w:type="spellEnd"/>
+      <w:r>
+        <w:rPr>
+          <w:rFonts w:ascii="Arial" w:hAnsi="Arial" w:cs="Arial"/>
+          <w:bCs/>
+          <w:i/>
+          <w:sz w:val="20"/>
+          <w:szCs w:val="20"/>
+        </w:rPr>
+        <w:t>, pour la gestion et publication de composants (</w:t>
+      </w:r>
+      <w:proofErr w:type="spellStart"/>
+      <w:r>
+        <w:rPr>
+          <w:rFonts w:ascii="Arial" w:hAnsi="Arial" w:cs="Arial"/>
+          <w:bCs/>
+          <w:i/>
+          <w:sz w:val="20"/>
+          <w:szCs w:val="20"/>
+        </w:rPr>
+        <w:t>add-on</w:t>
+      </w:r>
+      <w:proofErr w:type="spellEnd"/>
+      <w:r>
+        <w:rPr>
+          <w:rFonts w:ascii="Arial" w:hAnsi="Arial" w:cs="Arial"/>
+          <w:bCs/>
+          <w:i/>
+          <w:sz w:val="20"/>
+          <w:szCs w:val="20"/>
+        </w:rPr>
+        <w:t xml:space="preserve">) .NET ou C++ publiés sur une plateforme serveur et intégrés dans l’application Thomson Reuters </w:t>
+      </w:r>
+      <w:proofErr w:type="spellStart"/>
+      <w:r>
+        <w:rPr>
+          <w:rFonts w:ascii="Arial" w:hAnsi="Arial" w:cs="Arial"/>
+          <w:bCs/>
+          <w:i/>
+          <w:sz w:val="20"/>
+          <w:szCs w:val="20"/>
+        </w:rPr>
+        <w:t>Eikon</w:t>
+      </w:r>
+      <w:proofErr w:type="spellEnd"/>
+      <w:r>
+        <w:rPr>
+          <w:rFonts w:ascii="Arial" w:hAnsi="Arial" w:cs="Arial"/>
+          <w:bCs/>
+          <w:i/>
+          <w:sz w:val="20"/>
+          <w:szCs w:val="20"/>
+        </w:rPr>
+        <w:t xml:space="preserve">. </w:t>
+      </w:r>
+    </w:p>
+    <w:p>
+      <w:pPr>
+        <w:suppressAutoHyphens/>
+        <w:autoSpaceDE w:val="0"/>
+        <w:ind w:left="720"/>
+        <w:rPr>
+          <w:rFonts w:ascii="Arial" w:hAnsi="Arial" w:cs="Arial"/>
+          <w:sz w:val="20"/>
+          <w:szCs w:val="20"/>
+        </w:rPr>
+      </w:pPr>
     </w:p>
     <w:p>
       <w:pPr>
@@ -3867,25 +3948,25 @@
           <w:sz w:val="20"/>
           <w:szCs w:val="20"/>
         </w:rPr>
-        <w:t xml:space="preserve">Interface de gestion </w:t>
-      </w:r>
-      <w:proofErr w:type="gramStart"/>
-      <w:r>
-        <w:rPr>
-          <w:rFonts w:ascii="Arial" w:hAnsi="Arial" w:cs="Arial"/>
-          <w:sz w:val="20"/>
-          <w:szCs w:val="20"/>
-        </w:rPr>
-        <w:t>des droits utilisateur</w:t>
-      </w:r>
-      <w:proofErr w:type="gramEnd"/>
-      <w:r>
-        <w:rPr>
-          <w:rFonts w:ascii="Arial" w:hAnsi="Arial" w:cs="Arial"/>
-          <w:sz w:val="20"/>
-          <w:szCs w:val="20"/>
-        </w:rPr>
-        <w:t xml:space="preserve"> pour chaque composant.</w:t>
+        <w:t xml:space="preserve">Publication sur le serveur des </w:t>
+      </w:r>
+      <w:proofErr w:type="spellStart"/>
+      <w:r>
+        <w:rPr>
+          <w:rFonts w:ascii="Arial" w:hAnsi="Arial" w:cs="Arial"/>
+          <w:sz w:val="20"/>
+          <w:szCs w:val="20"/>
+        </w:rPr>
+        <w:t>add-on</w:t>
+      </w:r>
+      <w:proofErr w:type="spellEnd"/>
+      <w:r>
+        <w:rPr>
+          <w:rFonts w:ascii="Arial" w:hAnsi="Arial" w:cs="Arial"/>
+          <w:sz w:val="20"/>
+          <w:szCs w:val="20"/>
+        </w:rPr>
+        <w:t xml:space="preserve"> .NET ou C++.</w:t>
       </w:r>
     </w:p>
     <w:p>
@@ -3909,7 +3990,25 @@
           <w:sz w:val="20"/>
           <w:szCs w:val="20"/>
         </w:rPr>
-        <w:t xml:space="preserve">Gestion du téléchargement, de l’installation et de la mise à jour des composants. </w:t>
+        <w:t xml:space="preserve">Gestion de version des </w:t>
+      </w:r>
+      <w:proofErr w:type="spellStart"/>
+      <w:r>
+        <w:rPr>
+          <w:rFonts w:ascii="Arial" w:hAnsi="Arial" w:cs="Arial"/>
+          <w:sz w:val="20"/>
+          <w:szCs w:val="20"/>
+        </w:rPr>
+        <w:t>add-on</w:t>
+      </w:r>
+      <w:proofErr w:type="spellEnd"/>
+      <w:r>
+        <w:rPr>
+          <w:rFonts w:ascii="Arial" w:hAnsi="Arial" w:cs="Arial"/>
+          <w:sz w:val="20"/>
+          <w:szCs w:val="20"/>
+        </w:rPr>
+        <w:t>.</w:t>
       </w:r>
     </w:p>
     <w:p>
@@ -3933,7 +4032,7 @@
           <w:sz w:val="20"/>
           <w:szCs w:val="20"/>
         </w:rPr>
-        <w:t>Développement en C#, C++/CLI.</w:t>
+        <w:t>Interface de gestion des droits utilisateur pour chaque composant.</w:t>
       </w:r>
     </w:p>
     <w:p>
@@ -3957,239 +4056,7 @@
           <w:sz w:val="20"/>
           <w:szCs w:val="20"/>
         </w:rPr>
-        <w:t>Technologies annexes : XML, COM, SQL.</w:t>
-      </w:r>
-    </w:p>
-    <w:p>
-      <w:pPr>
-        <w:suppressAutoHyphens/>
-        <w:autoSpaceDE w:val="0"/>
-        <w:jc w:val="both"/>
-        <w:rPr>
-          <w:rFonts w:ascii="Arial" w:hAnsi="Arial" w:cs="Arial"/>
-          <w:sz w:val="20"/>
-          <w:szCs w:val="20"/>
-        </w:rPr>
-      </w:pPr>
-    </w:p>
-    <w:p>
-      <w:pPr>
-        <w:suppressAutoHyphens/>
-        <w:autoSpaceDE w:val="0"/>
-        <w:ind w:firstLine="426"/>
-        <w:rPr>
-          <w:rFonts w:ascii="Arial" w:hAnsi="Arial" w:cs="Arial"/>
-          <w:bCs/>
-          <w:sz w:val="22"/>
-          <w:szCs w:val="22"/>
-        </w:rPr>
-      </w:pPr>
-      <w:r>
-        <w:rPr>
-          <w:rFonts w:ascii="Arial" w:hAnsi="Arial" w:cs="Arial"/>
-          <w:b/>
-          <w:bCs/>
-          <w:sz w:val="22"/>
-          <w:szCs w:val="22"/>
-        </w:rPr>
-        <w:t xml:space="preserve">Protocol </w:t>
-      </w:r>
-      <w:proofErr w:type="spellStart"/>
-      <w:r>
-        <w:rPr>
-          <w:rFonts w:ascii="Arial" w:hAnsi="Arial" w:cs="Arial"/>
-          <w:b/>
-          <w:bCs/>
-          <w:sz w:val="22"/>
-          <w:szCs w:val="22"/>
-        </w:rPr>
-        <w:t>Independant</w:t>
-      </w:r>
-      <w:proofErr w:type="spellEnd"/>
-      <w:r>
-        <w:rPr>
-          <w:rFonts w:ascii="Arial" w:hAnsi="Arial" w:cs="Arial"/>
-          <w:b/>
-          <w:bCs/>
-          <w:sz w:val="22"/>
-          <w:szCs w:val="22"/>
-        </w:rPr>
-        <w:t xml:space="preserve"> Exchange </w:t>
-      </w:r>
-      <w:proofErr w:type="gramStart"/>
-      <w:r>
-        <w:rPr>
-          <w:rFonts w:ascii="Arial" w:hAnsi="Arial" w:cs="Arial"/>
-          <w:b/>
-          <w:bCs/>
-          <w:sz w:val="22"/>
-          <w:szCs w:val="22"/>
-        </w:rPr>
-        <w:t>Layer:</w:t>
-      </w:r>
-      <w:proofErr w:type="gramEnd"/>
-      <w:r>
-        <w:rPr>
-          <w:rFonts w:ascii="Arial" w:hAnsi="Arial" w:cs="Arial"/>
-          <w:b/>
-          <w:bCs/>
-          <w:sz w:val="22"/>
-          <w:szCs w:val="22"/>
-        </w:rPr>
-        <w:t xml:space="preserve"> </w:t>
-      </w:r>
-      <w:r>
-        <w:rPr>
-          <w:rFonts w:ascii="Arial" w:hAnsi="Arial" w:cs="Arial"/>
-          <w:bCs/>
-          <w:sz w:val="22"/>
-          <w:szCs w:val="22"/>
-        </w:rPr>
-        <w:t>Août</w:t>
-      </w:r>
-      <w:r>
-        <w:rPr>
-          <w:rFonts w:ascii="Arial" w:hAnsi="Arial" w:cs="Arial"/>
-          <w:bCs/>
-          <w:sz w:val="22"/>
-          <w:szCs w:val="22"/>
-        </w:rPr>
-        <w:t>. 20</w:t>
-      </w:r>
-      <w:r>
-        <w:rPr>
-          <w:rFonts w:ascii="Arial" w:hAnsi="Arial" w:cs="Arial"/>
-          <w:bCs/>
-          <w:sz w:val="22"/>
-          <w:szCs w:val="22"/>
-        </w:rPr>
-        <w:t>1</w:t>
-      </w:r>
-      <w:r>
-        <w:rPr>
-          <w:rFonts w:ascii="Arial" w:hAnsi="Arial" w:cs="Arial"/>
-          <w:bCs/>
-          <w:sz w:val="22"/>
-          <w:szCs w:val="22"/>
-        </w:rPr>
-        <w:t xml:space="preserve">0 à </w:t>
-      </w:r>
-      <w:r>
-        <w:rPr>
-          <w:rFonts w:ascii="Arial" w:hAnsi="Arial" w:cs="Arial"/>
-          <w:bCs/>
-          <w:sz w:val="22"/>
-          <w:szCs w:val="22"/>
-        </w:rPr>
-        <w:t>Sep</w:t>
-      </w:r>
-      <w:r>
-        <w:rPr>
-          <w:rFonts w:ascii="Arial" w:hAnsi="Arial" w:cs="Arial"/>
-          <w:bCs/>
-          <w:sz w:val="22"/>
-          <w:szCs w:val="22"/>
-        </w:rPr>
-        <w:t xml:space="preserve">. </w:t>
-      </w:r>
-      <w:r>
-        <w:rPr>
-          <w:rFonts w:ascii="Arial" w:hAnsi="Arial" w:cs="Arial"/>
-          <w:bCs/>
-          <w:sz w:val="22"/>
-          <w:szCs w:val="22"/>
-        </w:rPr>
-        <w:t>2013.</w:t>
-      </w:r>
-    </w:p>
-    <w:p>
-      <w:pPr>
-        <w:suppressAutoHyphens/>
-        <w:autoSpaceDE w:val="0"/>
-        <w:ind w:left="709"/>
-        <w:jc w:val="both"/>
-        <w:rPr>
-          <w:rFonts w:ascii="Arial" w:hAnsi="Arial" w:cs="Arial"/>
-          <w:i/>
-          <w:sz w:val="20"/>
-          <w:szCs w:val="20"/>
-        </w:rPr>
-      </w:pPr>
-      <w:r>
-        <w:rPr>
-          <w:rFonts w:ascii="Arial" w:hAnsi="Arial" w:cs="Arial"/>
-          <w:bCs/>
-          <w:i/>
-          <w:sz w:val="20"/>
-          <w:szCs w:val="20"/>
-        </w:rPr>
-        <w:t>Développement pour la librairie « </w:t>
-      </w:r>
-      <w:proofErr w:type="spellStart"/>
-      <w:r>
-        <w:rPr>
-          <w:rFonts w:ascii="Arial" w:hAnsi="Arial" w:cs="Arial"/>
-          <w:bCs/>
-          <w:i/>
-          <w:sz w:val="20"/>
-          <w:szCs w:val="20"/>
-        </w:rPr>
-        <w:t>market</w:t>
-      </w:r>
-      <w:proofErr w:type="spellEnd"/>
-      <w:r>
-        <w:rPr>
-          <w:rFonts w:ascii="Arial" w:hAnsi="Arial" w:cs="Arial"/>
-          <w:bCs/>
-          <w:i/>
-          <w:sz w:val="20"/>
-          <w:szCs w:val="20"/>
-        </w:rPr>
-        <w:t xml:space="preserve"> data » d’</w:t>
-      </w:r>
-      <w:proofErr w:type="spellStart"/>
-      <w:r>
-        <w:rPr>
-          <w:rFonts w:ascii="Arial" w:hAnsi="Arial" w:cs="Arial"/>
-          <w:bCs/>
-          <w:i/>
-          <w:sz w:val="20"/>
-          <w:szCs w:val="20"/>
-        </w:rPr>
-        <w:t>Eikon</w:t>
-      </w:r>
-      <w:proofErr w:type="spellEnd"/>
-      <w:r>
-        <w:rPr>
-          <w:rFonts w:ascii="Arial" w:hAnsi="Arial" w:cs="Arial"/>
-          <w:bCs/>
-          <w:i/>
-          <w:sz w:val="20"/>
-          <w:szCs w:val="20"/>
-        </w:rPr>
-        <w:t xml:space="preserve"> : Protocol </w:t>
-      </w:r>
-      <w:proofErr w:type="spellStart"/>
-      <w:r>
-        <w:rPr>
-          <w:rFonts w:ascii="Arial" w:hAnsi="Arial" w:cs="Arial"/>
-          <w:bCs/>
-          <w:i/>
-          <w:sz w:val="20"/>
-          <w:szCs w:val="20"/>
-        </w:rPr>
-        <w:t>Independant</w:t>
-      </w:r>
-      <w:proofErr w:type="spellEnd"/>
-      <w:r>
-        <w:rPr>
-          <w:rFonts w:ascii="Arial" w:hAnsi="Arial" w:cs="Arial"/>
-          <w:bCs/>
-          <w:i/>
-          <w:sz w:val="20"/>
-          <w:szCs w:val="20"/>
-        </w:rPr>
-        <w:t xml:space="preserve"> Exchange Layer (PIXL).</w:t>
+        <w:t xml:space="preserve">Gestion du téléchargement, de l’installation et de la mise à jour des composants. </w:t>
       </w:r>
     </w:p>
     <w:p>
@@ -4213,7 +4080,7 @@
           <w:sz w:val="20"/>
           <w:szCs w:val="20"/>
         </w:rPr>
-        <w:t>Développement C++, design d’API.</w:t>
+        <w:t>Développement en C#, C++/CLI.</w:t>
       </w:r>
     </w:p>
     <w:p>
@@ -4237,25 +4104,217 @@
           <w:sz w:val="20"/>
           <w:szCs w:val="20"/>
         </w:rPr>
-        <w:t xml:space="preserve">Tests unitaires avec Google Test </w:t>
+        <w:t>Technologies annexes : XML, COM, SQL.</w:t>
+      </w:r>
+    </w:p>
+    <w:p>
+      <w:pPr>
+        <w:suppressAutoHyphens/>
+        <w:autoSpaceDE w:val="0"/>
+        <w:jc w:val="both"/>
+        <w:rPr>
+          <w:rFonts w:ascii="Arial" w:hAnsi="Arial" w:cs="Arial"/>
+          <w:sz w:val="20"/>
+          <w:szCs w:val="20"/>
+        </w:rPr>
+      </w:pPr>
+    </w:p>
+    <w:p>
+      <w:pPr>
+        <w:suppressAutoHyphens/>
+        <w:autoSpaceDE w:val="0"/>
+        <w:ind w:firstLine="426"/>
+        <w:rPr>
+          <w:rFonts w:ascii="Arial" w:hAnsi="Arial" w:cs="Arial"/>
+          <w:bCs/>
+          <w:sz w:val="22"/>
+          <w:szCs w:val="22"/>
+        </w:rPr>
+      </w:pPr>
+      <w:r>
+        <w:rPr>
+          <w:rFonts w:ascii="Arial" w:hAnsi="Arial" w:cs="Arial"/>
+          <w:b/>
+          <w:bCs/>
+          <w:sz w:val="22"/>
+          <w:szCs w:val="22"/>
+        </w:rPr>
+        <w:t xml:space="preserve">Protocol </w:t>
       </w:r>
       <w:proofErr w:type="spellStart"/>
       <w:r>
         <w:rPr>
           <w:rFonts w:ascii="Arial" w:hAnsi="Arial" w:cs="Arial"/>
-          <w:sz w:val="20"/>
-          <w:szCs w:val="20"/>
-        </w:rPr>
-        <w:t>framework</w:t>
+          <w:b/>
+          <w:bCs/>
+          <w:sz w:val="22"/>
+          <w:szCs w:val="22"/>
+        </w:rPr>
+        <w:t>Independant</w:t>
       </w:r>
       <w:proofErr w:type="spellEnd"/>
       <w:r>
         <w:rPr>
           <w:rFonts w:ascii="Arial" w:hAnsi="Arial" w:cs="Arial"/>
-          <w:sz w:val="20"/>
-          <w:szCs w:val="20"/>
+          <w:b/>
+          <w:bCs/>
+          <w:sz w:val="22"/>
+          <w:szCs w:val="22"/>
+        </w:rPr>
+        <w:t xml:space="preserve"> Exchange Layer: </w:t>
+      </w:r>
+      <w:r>
+        <w:rPr>
+          <w:rFonts w:ascii="Arial" w:hAnsi="Arial" w:cs="Arial"/>
+          <w:bCs/>
+          <w:sz w:val="22"/>
+          <w:szCs w:val="22"/>
+        </w:rPr>
+        <w:t>Août</w:t>
+      </w:r>
+      <w:r>
+        <w:rPr>
+          <w:rFonts w:ascii="Arial" w:hAnsi="Arial" w:cs="Arial"/>
+          <w:bCs/>
+          <w:sz w:val="22"/>
+          <w:szCs w:val="22"/>
+        </w:rPr>
+        <w:t>. 20</w:t>
+      </w:r>
+      <w:r>
+        <w:rPr>
+          <w:rFonts w:ascii="Arial" w:hAnsi="Arial" w:cs="Arial"/>
+          <w:bCs/>
+          <w:sz w:val="22"/>
+          <w:szCs w:val="22"/>
+        </w:rPr>
+        <w:t>1</w:t>
+      </w:r>
+      <w:r>
+        <w:rPr>
+          <w:rFonts w:ascii="Arial" w:hAnsi="Arial" w:cs="Arial"/>
+          <w:bCs/>
+          <w:sz w:val="22"/>
+          <w:szCs w:val="22"/>
+        </w:rPr>
+        <w:t xml:space="preserve">0 à </w:t>
+      </w:r>
+      <w:r>
+        <w:rPr>
+          <w:rFonts w:ascii="Arial" w:hAnsi="Arial" w:cs="Arial"/>
+          <w:bCs/>
+          <w:sz w:val="22"/>
+          <w:szCs w:val="22"/>
+        </w:rPr>
+        <w:t>Sep</w:t>
+      </w:r>
+      <w:r>
+        <w:rPr>
+          <w:rFonts w:ascii="Arial" w:hAnsi="Arial" w:cs="Arial"/>
+          <w:bCs/>
+          <w:sz w:val="22"/>
+          <w:szCs w:val="22"/>
         </w:rPr>
         <w:t xml:space="preserve">. </w:t>
+      </w:r>
+      <w:r>
+        <w:rPr>
+          <w:rFonts w:ascii="Arial" w:hAnsi="Arial" w:cs="Arial"/>
+          <w:bCs/>
+          <w:sz w:val="22"/>
+          <w:szCs w:val="22"/>
+        </w:rPr>
+        <w:t>2013.</w:t>
+      </w:r>
+    </w:p>
+    <w:p>
+      <w:pPr>
+        <w:suppressAutoHyphens/>
+        <w:autoSpaceDE w:val="0"/>
+        <w:ind w:left="709"/>
+        <w:jc w:val="both"/>
+        <w:rPr>
+          <w:rFonts w:ascii="Arial" w:hAnsi="Arial" w:cs="Arial"/>
+          <w:i/>
+          <w:sz w:val="20"/>
+          <w:szCs w:val="20"/>
+        </w:rPr>
+      </w:pPr>
+      <w:r>
+        <w:rPr>
+          <w:rFonts w:ascii="Arial" w:hAnsi="Arial" w:cs="Arial"/>
+          <w:bCs/>
+          <w:i/>
+          <w:sz w:val="20"/>
+          <w:szCs w:val="20"/>
+        </w:rPr>
+        <w:t>Développement pour la librairie « </w:t>
+      </w:r>
+      <w:proofErr w:type="spellStart"/>
+      <w:r>
+        <w:rPr>
+          <w:rFonts w:ascii="Arial" w:hAnsi="Arial" w:cs="Arial"/>
+          <w:bCs/>
+          <w:i/>
+          <w:sz w:val="20"/>
+          <w:szCs w:val="20"/>
+        </w:rPr>
+        <w:t>market</w:t>
+      </w:r>
+      <w:proofErr w:type="spellEnd"/>
+      <w:r>
+        <w:rPr>
+          <w:rFonts w:ascii="Arial" w:hAnsi="Arial" w:cs="Arial"/>
+          <w:bCs/>
+          <w:i/>
+          <w:sz w:val="20"/>
+          <w:szCs w:val="20"/>
+        </w:rPr>
+        <w:t xml:space="preserve"> data » d’</w:t>
+      </w:r>
+      <w:proofErr w:type="spellStart"/>
+      <w:r>
+        <w:rPr>
+          <w:rFonts w:ascii="Arial" w:hAnsi="Arial" w:cs="Arial"/>
+          <w:bCs/>
+          <w:i/>
+          <w:sz w:val="20"/>
+          <w:szCs w:val="20"/>
+        </w:rPr>
+        <w:t>Eikon</w:t>
+      </w:r>
+      <w:proofErr w:type="spellEnd"/>
+      <w:r>
+        <w:rPr>
+          <w:rFonts w:ascii="Arial" w:hAnsi="Arial" w:cs="Arial"/>
+          <w:bCs/>
+          <w:i/>
+          <w:sz w:val="20"/>
+          <w:szCs w:val="20"/>
+        </w:rPr>
+        <w:t xml:space="preserve"> : Protocol </w:t>
+      </w:r>
+      <w:proofErr w:type="spellStart"/>
+      <w:r>
+        <w:rPr>
+          <w:rFonts w:ascii="Arial" w:hAnsi="Arial" w:cs="Arial"/>
+          <w:bCs/>
+          <w:i/>
+          <w:sz w:val="20"/>
+          <w:szCs w:val="20"/>
+        </w:rPr>
+        <w:t>Independant</w:t>
+      </w:r>
+      <w:proofErr w:type="spellEnd"/>
+      <w:r>
+        <w:rPr>
+          <w:rFonts w:ascii="Arial" w:hAnsi="Arial" w:cs="Arial"/>
+          <w:bCs/>
+          <w:i/>
+          <w:sz w:val="20"/>
+          <w:szCs w:val="20"/>
+        </w:rPr>
+        <w:t xml:space="preserve"> Exchange Layer (PIXL).</w:t>
       </w:r>
     </w:p>
     <w:p>
@@ -4279,25 +4338,7 @@
           <w:sz w:val="20"/>
           <w:szCs w:val="20"/>
         </w:rPr>
-        <w:t xml:space="preserve">Tests fonctionnels en Python avec scenarii de test en format </w:t>
-      </w:r>
-      <w:proofErr w:type="spellStart"/>
-      <w:r>
-        <w:rPr>
-          <w:rFonts w:ascii="Arial" w:hAnsi="Arial" w:cs="Arial"/>
-          <w:sz w:val="20"/>
-          <w:szCs w:val="20"/>
-        </w:rPr>
-        <w:t>Gherkin</w:t>
-      </w:r>
-      <w:proofErr w:type="spellEnd"/>
-      <w:r>
-        <w:rPr>
-          <w:rFonts w:ascii="Arial" w:hAnsi="Arial" w:cs="Arial"/>
-          <w:sz w:val="20"/>
-          <w:szCs w:val="20"/>
-        </w:rPr>
-        <w:t>.</w:t>
+        <w:t>Développement C++, design d’API.</w:t>
       </w:r>
     </w:p>
     <w:p>
@@ -4321,7 +4362,7 @@
           <w:sz w:val="20"/>
           <w:szCs w:val="20"/>
         </w:rPr>
-        <w:t xml:space="preserve">Développement de compteurs de performance (compteurs </w:t>
+        <w:t xml:space="preserve">Tests unitaires avec Google Test </w:t>
       </w:r>
       <w:proofErr w:type="spellStart"/>
       <w:r>
@@ -4330,7 +4371,7 @@
           <w:sz w:val="20"/>
           <w:szCs w:val="20"/>
         </w:rPr>
-        <w:t>Perfmon</w:t>
+        <w:t>framework</w:t>
       </w:r>
       <w:proofErr w:type="spellEnd"/>
       <w:r>
@@ -4339,7 +4380,7 @@
           <w:sz w:val="20"/>
           <w:szCs w:val="20"/>
         </w:rPr>
-        <w:t>).</w:t>
+        <w:t xml:space="preserve">. </w:t>
       </w:r>
     </w:p>
     <w:p>
@@ -4363,7 +4404,25 @@
           <w:sz w:val="20"/>
           <w:szCs w:val="20"/>
         </w:rPr>
-        <w:t>Librairie pour exposer le code C++ en Python.</w:t>
+        <w:t xml:space="preserve">Tests fonctionnels en Python avec scenarii de test en format </w:t>
+      </w:r>
+      <w:proofErr w:type="spellStart"/>
+      <w:r>
+        <w:rPr>
+          <w:rFonts w:ascii="Arial" w:hAnsi="Arial" w:cs="Arial"/>
+          <w:sz w:val="20"/>
+          <w:szCs w:val="20"/>
+        </w:rPr>
+        <w:t>Gherkin</w:t>
+      </w:r>
+      <w:proofErr w:type="spellEnd"/>
+      <w:r>
+        <w:rPr>
+          <w:rFonts w:ascii="Arial" w:hAnsi="Arial" w:cs="Arial"/>
+          <w:sz w:val="20"/>
+          <w:szCs w:val="20"/>
+        </w:rPr>
+        <w:t>.</w:t>
       </w:r>
     </w:p>
     <w:p>
@@ -4387,7 +4446,25 @@
           <w:sz w:val="20"/>
           <w:szCs w:val="20"/>
         </w:rPr>
-        <w:t>Développement d’un simulateur de données pour les tests fonctionnels en C++.</w:t>
+        <w:t xml:space="preserve">Développement de compteurs de performance (compteurs </w:t>
+      </w:r>
+      <w:proofErr w:type="spellStart"/>
+      <w:r>
+        <w:rPr>
+          <w:rFonts w:ascii="Arial" w:hAnsi="Arial" w:cs="Arial"/>
+          <w:sz w:val="20"/>
+          <w:szCs w:val="20"/>
+        </w:rPr>
+        <w:t>Perfmon</w:t>
+      </w:r>
+      <w:proofErr w:type="spellEnd"/>
+      <w:r>
+        <w:rPr>
+          <w:rFonts w:ascii="Arial" w:hAnsi="Arial" w:cs="Arial"/>
+          <w:sz w:val="20"/>
+          <w:szCs w:val="20"/>
+        </w:rPr>
+        <w:t>).</w:t>
       </w:r>
     </w:p>
     <w:p>
@@ -4411,7 +4488,7 @@
           <w:sz w:val="20"/>
           <w:szCs w:val="20"/>
         </w:rPr>
-        <w:t>Portage de code C++ en 64 bits.</w:t>
+        <w:t>Librairie pour exposer le code C++ en Python.</w:t>
       </w:r>
     </w:p>
     <w:p>
@@ -4435,6 +4512,54 @@
           <w:sz w:val="20"/>
           <w:szCs w:val="20"/>
         </w:rPr>
+        <w:t>Développement d’un simulateur de données pour les tests fonctionnels en C++.</w:t>
+      </w:r>
+    </w:p>
+    <w:p>
+      <w:pPr>
+        <w:numPr>
+          <w:ilvl w:val="0"/>
+          <w:numId w:val="1"/>
+        </w:numPr>
+        <w:suppressAutoHyphens/>
+        <w:autoSpaceDE w:val="0"/>
+        <w:jc w:val="both"/>
+        <w:rPr>
+          <w:rFonts w:ascii="Arial" w:hAnsi="Arial" w:cs="Arial"/>
+          <w:sz w:val="20"/>
+          <w:szCs w:val="20"/>
+        </w:rPr>
+      </w:pPr>
+      <w:r>
+        <w:rPr>
+          <w:rFonts w:ascii="Arial" w:hAnsi="Arial" w:cs="Arial"/>
+          <w:sz w:val="20"/>
+          <w:szCs w:val="20"/>
+        </w:rPr>
+        <w:t>Portage de code C++ en 64 bits.</w:t>
+      </w:r>
+    </w:p>
+    <w:p>
+      <w:pPr>
+        <w:numPr>
+          <w:ilvl w:val="0"/>
+          <w:numId w:val="1"/>
+        </w:numPr>
+        <w:suppressAutoHyphens/>
+        <w:autoSpaceDE w:val="0"/>
+        <w:jc w:val="both"/>
+        <w:rPr>
+          <w:rFonts w:ascii="Arial" w:hAnsi="Arial" w:cs="Arial"/>
+          <w:sz w:val="20"/>
+          <w:szCs w:val="20"/>
+        </w:rPr>
+      </w:pPr>
+      <w:r>
+        <w:rPr>
+          <w:rFonts w:ascii="Arial" w:hAnsi="Arial" w:cs="Arial"/>
+          <w:sz w:val="20"/>
+          <w:szCs w:val="20"/>
+        </w:rPr>
         <w:t>Travail avec diverses équipes clientes en interne.</w:t>
       </w:r>
     </w:p>
@@ -4464,7 +4589,6 @@
           <w:szCs w:val="22"/>
         </w:rPr>
       </w:pPr>
-      <w:proofErr w:type="gramStart"/>
       <w:r>
         <w:rPr>
           <w:rFonts w:ascii="Arial" w:hAnsi="Arial" w:cs="Arial"/>
@@ -4497,7 +4621,6 @@
         <w:t>Eikon</w:t>
       </w:r>
       <w:proofErr w:type="spellEnd"/>
-      <w:proofErr w:type="gramEnd"/>
       <w:r>
         <w:rPr>
           <w:rFonts w:ascii="Arial" w:hAnsi="Arial" w:cs="Arial"/>
@@ -4770,7 +4893,25 @@
           <w:sz w:val="20"/>
           <w:szCs w:val="20"/>
         </w:rPr>
-        <w:t xml:space="preserve">Optimisation de la performance du code avec des outils de profiling (Intel </w:t>
+        <w:t xml:space="preserve">Optimisation de la performance du code avec des outils de </w:t>
+      </w:r>
+      <w:proofErr w:type="spellStart"/>
+      <w:r>
+        <w:rPr>
+          <w:rFonts w:ascii="Arial" w:hAnsi="Arial" w:cs="Arial"/>
+          <w:sz w:val="20"/>
+          <w:szCs w:val="20"/>
+        </w:rPr>
+        <w:t>profiling</w:t>
+      </w:r>
+      <w:proofErr w:type="spellEnd"/>
+      <w:r>
+        <w:rPr>
+          <w:rFonts w:ascii="Arial" w:hAnsi="Arial" w:cs="Arial"/>
+          <w:sz w:val="20"/>
+          <w:szCs w:val="20"/>
+        </w:rPr>
+        <w:t xml:space="preserve"> (Intel </w:t>
       </w:r>
       <w:proofErr w:type="spellStart"/>
       <w:r>
@@ -4862,31 +5003,7 @@
           <w:szCs w:val="22"/>
           <w:highlight w:val="lightGray"/>
         </w:rPr>
-        <w:t xml:space="preserve">Stage fin </w:t>
-      </w:r>
-      <w:proofErr w:type="gramStart"/>
-      <w:r>
-        <w:rPr>
-          <w:rFonts w:ascii="Arial" w:hAnsi="Arial" w:cs="Arial"/>
-          <w:b/>
-          <w:bCs/>
-          <w:sz w:val="22"/>
-          <w:szCs w:val="22"/>
-          <w:highlight w:val="lightGray"/>
-        </w:rPr>
-        <w:t>d’étude:</w:t>
-      </w:r>
-      <w:proofErr w:type="gramEnd"/>
-      <w:r>
-        <w:rPr>
-          <w:rFonts w:ascii="Arial" w:hAnsi="Arial" w:cs="Arial"/>
-          <w:b/>
-          <w:bCs/>
-          <w:sz w:val="22"/>
-          <w:szCs w:val="22"/>
-          <w:highlight w:val="lightGray"/>
-        </w:rPr>
-        <w:t xml:space="preserve"> Mars 2004 à Sept. 2004 – Société Générale –  La Défense</w:t>
+        <w:t>Stage fin d’étude: Mars 2004 à Sept. 2004 – Société Générale –  La Défense</w:t>
       </w:r>
       <w:r>
         <w:rPr>
@@ -4911,14 +5028,25 @@
           <w:szCs w:val="20"/>
         </w:rPr>
       </w:pPr>
-      <w:r>
-        <w:rPr>
-          <w:rFonts w:ascii="Arial" w:hAnsi="Arial" w:cs="Arial"/>
-          <w:bCs/>
-          <w:sz w:val="22"/>
-          <w:szCs w:val="22"/>
-        </w:rPr>
-        <w:t>Add-on Excel pour l’affichage temps réel des données de marché.</w:t>
+      <w:proofErr w:type="spellStart"/>
+      <w:r>
+        <w:rPr>
+          <w:rFonts w:ascii="Arial" w:hAnsi="Arial" w:cs="Arial"/>
+          <w:bCs/>
+          <w:sz w:val="22"/>
+          <w:szCs w:val="22"/>
+        </w:rPr>
+        <w:t>Add-on</w:t>
+      </w:r>
+      <w:proofErr w:type="spellEnd"/>
+      <w:r>
+        <w:rPr>
+          <w:rFonts w:ascii="Arial" w:hAnsi="Arial" w:cs="Arial"/>
+          <w:bCs/>
+          <w:sz w:val="22"/>
+          <w:szCs w:val="22"/>
+        </w:rPr>
+        <w:t xml:space="preserve"> Excel pour l’affichage temps réel des données de marché.</w:t>
       </w:r>
     </w:p>
     <w:p>
@@ -5102,7 +5230,7 @@
     </w:p>
     <w:p>
       <w:pPr>
-        <w:pStyle w:val="BodyText"/>
+        <w:pStyle w:val="Corpsdetexte"/>
         <w:numPr>
           <w:ilvl w:val="0"/>
           <w:numId w:val="5"/>
@@ -5167,7 +5295,7 @@
     </w:p>
     <w:p>
       <w:pPr>
-        <w:pStyle w:val="BodyText"/>
+        <w:pStyle w:val="Corpsdetexte"/>
         <w:numPr>
           <w:ilvl w:val="0"/>
           <w:numId w:val="5"/>
@@ -5217,7 +5345,7 @@
     </w:p>
     <w:p>
       <w:pPr>
-        <w:pStyle w:val="BodyText"/>
+        <w:pStyle w:val="Corpsdetexte"/>
         <w:rPr>
           <w:rFonts w:ascii="Arial" w:hAnsi="Arial" w:cs="Arial"/>
         </w:rPr>
@@ -5252,7 +5380,7 @@
     </w:p>
     <w:p>
       <w:pPr>
-        <w:pStyle w:val="BodyText"/>
+        <w:pStyle w:val="Corpsdetexte"/>
         <w:numPr>
           <w:ilvl w:val="0"/>
           <w:numId w:val="5"/>
@@ -5271,15 +5399,15 @@
     </w:p>
     <w:p>
       <w:pPr>
-        <w:pStyle w:val="BodyText"/>
-        <w:rPr>
-          <w:rFonts w:ascii="Arial" w:hAnsi="Arial" w:cs="Arial"/>
-        </w:rPr>
-      </w:pPr>
-    </w:p>
-    <w:p>
-      <w:pPr>
-        <w:pStyle w:val="BodyText"/>
+        <w:pStyle w:val="Corpsdetexte"/>
+        <w:rPr>
+          <w:rFonts w:ascii="Arial" w:hAnsi="Arial" w:cs="Arial"/>
+        </w:rPr>
+      </w:pPr>
+    </w:p>
+    <w:p>
+      <w:pPr>
+        <w:pStyle w:val="Corpsdetexte"/>
         <w:rPr>
           <w:rFonts w:ascii="Arial" w:hAnsi="Arial" w:cs="Arial"/>
         </w:rPr>
@@ -5346,8 +5474,19 @@
           <w:sz w:val="20"/>
           <w:szCs w:val="20"/>
         </w:rPr>
-        <w:t>PHP, Javascript</w:t>
-      </w:r>
+        <w:t xml:space="preserve">PHP, </w:t>
+      </w:r>
+      <w:proofErr w:type="spellStart"/>
+      <w:r>
+        <w:rPr>
+          <w:rFonts w:ascii="Arial" w:hAnsi="Arial" w:cs="Arial"/>
+          <w:bCs/>
+          <w:sz w:val="20"/>
+          <w:szCs w:val="20"/>
+        </w:rPr>
+        <w:t>Javascript</w:t>
+      </w:r>
+      <w:proofErr w:type="spellEnd"/>
       <w:r>
         <w:rPr>
           <w:rFonts w:ascii="Arial" w:hAnsi="Arial" w:cs="Arial"/>
@@ -5425,7 +5564,27 @@
           <w:sz w:val="20"/>
           <w:szCs w:val="20"/>
         </w:rPr>
-        <w:t>Electronique (Arduino)</w:t>
+        <w:t>Electronique (</w:t>
+      </w:r>
+      <w:proofErr w:type="spellStart"/>
+      <w:r>
+        <w:rPr>
+          <w:rFonts w:ascii="Arial" w:hAnsi="Arial" w:cs="Arial"/>
+          <w:bCs/>
+          <w:sz w:val="20"/>
+          <w:szCs w:val="20"/>
+        </w:rPr>
+        <w:t>Arduino</w:t>
+      </w:r>
+      <w:proofErr w:type="spellEnd"/>
+      <w:r>
+        <w:rPr>
+          <w:rFonts w:ascii="Arial" w:hAnsi="Arial" w:cs="Arial"/>
+          <w:bCs/>
+          <w:sz w:val="20"/>
+          <w:szCs w:val="20"/>
+        </w:rPr>
+        <w:t>)</w:t>
       </w:r>
     </w:p>
     <w:p>
@@ -5563,7 +5722,7 @@
 </file>
 
 <file path=word/numbering.xml><?xml version="1.0" encoding="utf-8"?>
-<w:numbering xmlns:wpc="http://schemas.microsoft.com/office/word/2010/wordprocessingCanvas" xmlns:cx="http://schemas.microsoft.com/office/drawing/2014/chartex" xmlns:cx1="http://schemas.microsoft.com/office/drawing/2015/9/8/chartex" xmlns:cx2="http://schemas.microsoft.com/office/drawing/2015/10/21/chartex" xmlns:cx3="http://schemas.microsoft.com/office/drawing/2016/5/9/chartex" xmlns:cx4="http://schemas.microsoft.com/office/drawing/2016/5/10/chartex" xmlns:cx5="http://schemas.microsoft.com/office/drawing/2016/5/11/chartex" xmlns:cx6="http://schemas.microsoft.com/office/drawing/2016/5/12/chartex" xmlns:cx7="http://schemas.microsoft.com/office/drawing/2016/5/13/chartex" xmlns:cx8="http://schemas.microsoft.com/office/drawing/2016/5/14/chartex" xmlns:mc="http://schemas.openxmlformats.org/markup-compatibility/2006" xmlns:aink="http://schemas.microsoft.com/office/drawing/2016/ink" xmlns:am3d="http://schemas.microsoft.com/office/drawing/2017/model3d" xmlns:o="urn:schemas-microsoft-com:office:office" xmlns:r="http://schemas.openxmlformats.org/officeDocument/2006/relationships" xmlns:m="http://schemas.openxmlformats.org/officeDocument/2006/math" xmlns:v="urn:schemas-microsoft-com:vml" xmlns:wp14="http://schemas.microsoft.com/office/word/2010/wordprocessingDrawing" xmlns:wp="http://schemas.openxmlformats.org/drawingml/2006/wordprocessingDrawing" xmlns:w10="urn:schemas-microsoft-com:office:word" xmlns:w="http://schemas.openxmlformats.org/wordprocessingml/2006/main" xmlns:w14="http://schemas.microsoft.com/office/word/2010/wordml" xmlns:w15="http://schemas.microsoft.com/office/word/2012/wordml" xmlns:w16cid="http://schemas.microsoft.com/office/word/2016/wordml/cid" xmlns:w16se="http://schemas.microsoft.com/office/word/2015/wordml/symex" xmlns:wpg="http://schemas.microsoft.com/office/word/2010/wordprocessingGroup" xmlns:wpi="http://schemas.microsoft.com/office/word/2010/wordprocessingInk" xmlns:wne="http://schemas.microsoft.com/office/word/2006/wordml" xmlns:wps="http://schemas.microsoft.com/office/word/2010/wordprocessingShape" mc:Ignorable="w14 w15 w16se w16cid wp14">
+<w:numbering xmlns:wpc="http://schemas.microsoft.com/office/word/2010/wordprocessingCanvas" xmlns:mc="http://schemas.openxmlformats.org/markup-compatibility/2006" xmlns:o="urn:schemas-microsoft-com:office:office" xmlns:r="http://schemas.openxmlformats.org/officeDocument/2006/relationships" xmlns:m="http://schemas.openxmlformats.org/officeDocument/2006/math" xmlns:v="urn:schemas-microsoft-com:vml" xmlns:wp14="http://schemas.microsoft.com/office/word/2010/wordprocessingDrawing" xmlns:wp="http://schemas.openxmlformats.org/drawingml/2006/wordprocessingDrawing" xmlns:w10="urn:schemas-microsoft-com:office:word" xmlns:w="http://schemas.openxmlformats.org/wordprocessingml/2006/main" xmlns:w14="http://schemas.microsoft.com/office/word/2010/wordml" xmlns:w15="http://schemas.microsoft.com/office/word/2012/wordml" xmlns:wpg="http://schemas.microsoft.com/office/word/2010/wordprocessingGroup" xmlns:wpi="http://schemas.microsoft.com/office/word/2010/wordprocessingInk" xmlns:wne="http://schemas.microsoft.com/office/word/2006/wordml" xmlns:wps="http://schemas.microsoft.com/office/word/2010/wordprocessingShape" mc:Ignorable="w14 w15 wp14">
   <w:abstractNum w:abstractNumId="0" w15:restartNumberingAfterBreak="0">
     <w:nsid w:val="00000002"/>
     <w:multiLevelType w:val="multilevel"/>
@@ -6342,7 +6501,7 @@
 </file>
 
 <file path=word/styles.xml><?xml version="1.0" encoding="utf-8"?>
-<w:styles xmlns:mc="http://schemas.openxmlformats.org/markup-compatibility/2006" xmlns:r="http://schemas.openxmlformats.org/officeDocument/2006/relationships" xmlns:w="http://schemas.openxmlformats.org/wordprocessingml/2006/main" xmlns:w14="http://schemas.microsoft.com/office/word/2010/wordml" xmlns:w15="http://schemas.microsoft.com/office/word/2012/wordml" xmlns:w16cid="http://schemas.microsoft.com/office/word/2016/wordml/cid" xmlns:w16se="http://schemas.microsoft.com/office/word/2015/wordml/symex" mc:Ignorable="w14 w15 w16se w16cid">
+<w:styles xmlns:mc="http://schemas.openxmlformats.org/markup-compatibility/2006" xmlns:r="http://schemas.openxmlformats.org/officeDocument/2006/relationships" xmlns:w="http://schemas.openxmlformats.org/wordprocessingml/2006/main" xmlns:w14="http://schemas.microsoft.com/office/word/2010/wordml" xmlns:w15="http://schemas.microsoft.com/office/word/2012/wordml" mc:Ignorable="w14 w15">
   <w:docDefaults>
     <w:rPrDefault>
       <w:rPr>
@@ -6358,7 +6517,7 @@
       </w:pPr>
     </w:pPrDefault>
   </w:docDefaults>
-  <w:latentStyles w:defLockedState="0" w:defUIPriority="99" w:defSemiHidden="0" w:defUnhideWhenUsed="0" w:defQFormat="0" w:count="376">
+  <w:latentStyles w:defLockedState="0" w:defUIPriority="99" w:defSemiHidden="0" w:defUnhideWhenUsed="0" w:defQFormat="0" w:count="371">
     <w:lsdException w:name="Normal" w:uiPriority="0" w:qFormat="1"/>
     <w:lsdException w:name="heading 1" w:uiPriority="9" w:qFormat="1"/>
     <w:lsdException w:name="heading 2" w:semiHidden="1" w:uiPriority="9" w:unhideWhenUsed="1" w:qFormat="1"/>
@@ -6730,11 +6889,6 @@
     <w:lsdException w:name="List Table 5 Dark Accent 6" w:uiPriority="50"/>
     <w:lsdException w:name="List Table 6 Colorful Accent 6" w:uiPriority="51"/>
     <w:lsdException w:name="List Table 7 Colorful Accent 6" w:uiPriority="52"/>
-    <w:lsdException w:name="Mention" w:semiHidden="1" w:unhideWhenUsed="1"/>
-    <w:lsdException w:name="Smart Hyperlink" w:semiHidden="1" w:unhideWhenUsed="1"/>
-    <w:lsdException w:name="Hashtag" w:semiHidden="1" w:unhideWhenUsed="1"/>
-    <w:lsdException w:name="Unresolved Mention" w:semiHidden="1" w:unhideWhenUsed="1"/>
-    <w:lsdException w:name="Smart Link" w:semiHidden="1" w:unhideWhenUsed="1"/>
   </w:latentStyles>
   <w:style w:type="paragraph" w:default="1" w:styleId="Normal">
     <w:name w:val="Normal"/>
@@ -6750,13 +6904,13 @@
       <w:lang w:eastAsia="fr-FR"/>
     </w:rPr>
   </w:style>
-  <w:style w:type="character" w:default="1" w:styleId="DefaultParagraphFont">
+  <w:style w:type="character" w:default="1" w:styleId="Policepardfaut">
     <w:name w:val="Default Paragraph Font"/>
     <w:uiPriority w:val="1"/>
     <w:semiHidden/>
     <w:unhideWhenUsed/>
   </w:style>
-  <w:style w:type="table" w:default="1" w:styleId="TableNormal">
+  <w:style w:type="table" w:default="1" w:styleId="TableauNormal">
     <w:name w:val="Normal Table"/>
     <w:uiPriority w:val="99"/>
     <w:semiHidden/>
@@ -6771,16 +6925,16 @@
       </w:tblCellMar>
     </w:tblPr>
   </w:style>
-  <w:style w:type="numbering" w:default="1" w:styleId="NoList">
+  <w:style w:type="numbering" w:default="1" w:styleId="Aucuneliste">
     <w:name w:val="No List"/>
     <w:uiPriority w:val="99"/>
     <w:semiHidden/>
     <w:unhideWhenUsed/>
   </w:style>
-  <w:style w:type="paragraph" w:styleId="BodyText">
+  <w:style w:type="paragraph" w:styleId="Corpsdetexte">
     <w:name w:val="Body Text"/>
     <w:basedOn w:val="Normal"/>
-    <w:link w:val="BodyTextChar"/>
+    <w:link w:val="CorpsdetexteCar"/>
     <w:uiPriority w:val="99"/>
     <w:rsid w:val="007A6D35"/>
     <w:rPr>
@@ -6789,10 +6943,10 @@
       <w:szCs w:val="20"/>
     </w:rPr>
   </w:style>
-  <w:style w:type="character" w:customStyle="1" w:styleId="BodyTextChar">
-    <w:name w:val="Body Text Char"/>
-    <w:basedOn w:val="DefaultParagraphFont"/>
-    <w:link w:val="BodyText"/>
+  <w:style w:type="character" w:customStyle="1" w:styleId="CorpsdetexteCar">
+    <w:name w:val="Corps de texte Car"/>
+    <w:basedOn w:val="Policepardfaut"/>
+    <w:link w:val="Corpsdetexte"/>
     <w:uiPriority w:val="99"/>
     <w:rsid w:val="007A6D35"/>
     <w:rPr>
@@ -6812,7 +6966,7 @@
       <w:spacing w:before="100" w:beforeAutospacing="1"/>
     </w:pPr>
   </w:style>
-  <w:style w:type="character" w:styleId="Hyperlink">
+  <w:style w:type="character" w:styleId="Lienhypertexte">
     <w:name w:val="Hyperlink"/>
     <w:uiPriority w:val="99"/>
     <w:unhideWhenUsed/>
@@ -6822,7 +6976,7 @@
       <w:u w:val="single"/>
     </w:rPr>
   </w:style>
-  <w:style w:type="paragraph" w:styleId="ListParagraph">
+  <w:style w:type="paragraph" w:styleId="Paragraphedeliste">
     <w:name w:val="List Paragraph"/>
     <w:basedOn w:val="Normal"/>
     <w:uiPriority w:val="34"/>
@@ -7102,7 +7256,7 @@
 </file>
 
 <file path=customXml/itemProps1.xml><?xml version="1.0" encoding="utf-8"?>
-<ds:datastoreItem xmlns:ds="http://schemas.openxmlformats.org/officeDocument/2006/customXml" ds:itemID="{026A9D91-E3E4-4591-9525-F65C656619C0}">
+<ds:datastoreItem xmlns:ds="http://schemas.openxmlformats.org/officeDocument/2006/customXml" ds:itemID="{8FEFF88D-2C99-4042-8B30-DA412A32F272}">
   <ds:schemaRefs>
     <ds:schemaRef ds:uri="http://schemas.openxmlformats.org/officeDocument/2006/bibliography"/>
   </ds:schemaRefs>

</xml_diff>